<commit_message>
Added cover page with class information
</commit_message>
<xml_diff>
--- a/ProblemSolving/Dufrane_Loubna_ProblemSolving.docx
+++ b/ProblemSolving/Dufrane_Loubna_ProblemSolving.docx
@@ -3,6 +3,86 @@
 <w:document xmlns:wpc="http://schemas.microsoft.com/office/word/2010/wordprocessingCanvas" xmlns:mo="http://schemas.microsoft.com/office/mac/office/2008/main" xmlns:mc="http://schemas.openxmlformats.org/markup-compatibility/2006" xmlns:mv="urn:schemas-microsoft-com:mac:vml" xmlns:o="urn:schemas-microsoft-com:office:office" xmlns:r="http://schemas.openxmlformats.org/officeDocument/2006/relationships" xmlns:m="http://schemas.openxmlformats.org/officeDocument/2006/math" xmlns:v="urn:schemas-microsoft-com:vml" xmlns:wp14="http://schemas.microsoft.com/office/word/2010/wordprocessingDrawing" xmlns:wp="http://schemas.openxmlformats.org/drawingml/2006/wordprocessingDrawing" xmlns:w10="urn:schemas-microsoft-com:office:word" xmlns:w="http://schemas.openxmlformats.org/wordprocessingml/2006/main" xmlns:w14="http://schemas.microsoft.com/office/word/2010/wordml" xmlns:wpg="http://schemas.microsoft.com/office/word/2010/wordprocessingGroup" xmlns:wpi="http://schemas.microsoft.com/office/word/2010/wordprocessingInk" xmlns:wne="http://schemas.microsoft.com/office/word/2006/wordml" xmlns:wps="http://schemas.microsoft.com/office/word/2010/wordprocessingShape" mc:Ignorable="w14 wp14">
   <w:body>
     <w:p>
+      <w:pPr>
+        <w:spacing w:line="360" w:lineRule="auto"/>
+        <w:rPr>
+          <w:rFonts w:ascii="Times New Roman" w:eastAsia="Times New Roman" w:hAnsi="Times New Roman" w:cs="Times New Roman"/>
+          <w:sz w:val="28"/>
+          <w:szCs w:val="28"/>
+        </w:rPr>
+      </w:pPr>
+      <w:r>
+        <w:rPr>
+          <w:rFonts w:ascii="Times New Roman" w:eastAsia="Times New Roman" w:hAnsi="Times New Roman" w:cs="Times New Roman"/>
+          <w:sz w:val="28"/>
+          <w:szCs w:val="28"/>
+        </w:rPr>
+        <w:t>Loubna Dufrane</w:t>
+      </w:r>
+    </w:p>
+    <w:p>
+      <w:pPr>
+        <w:spacing w:line="360" w:lineRule="auto"/>
+        <w:rPr>
+          <w:rFonts w:ascii="Times New Roman" w:eastAsia="Times New Roman" w:hAnsi="Times New Roman" w:cs="Times New Roman"/>
+          <w:sz w:val="28"/>
+          <w:szCs w:val="28"/>
+        </w:rPr>
+      </w:pPr>
+      <w:r>
+        <w:rPr>
+          <w:rFonts w:ascii="Times New Roman" w:eastAsia="Times New Roman" w:hAnsi="Times New Roman" w:cs="Times New Roman"/>
+          <w:sz w:val="28"/>
+          <w:szCs w:val="28"/>
+        </w:rPr>
+        <w:t>Friday November 29 2013</w:t>
+      </w:r>
+    </w:p>
+    <w:p>
+      <w:pPr>
+        <w:spacing w:line="360" w:lineRule="auto"/>
+        <w:rPr>
+          <w:rFonts w:ascii="Times New Roman" w:hAnsi="Times New Roman" w:cs="Times New Roman"/>
+          <w:sz w:val="28"/>
+          <w:szCs w:val="28"/>
+        </w:rPr>
+      </w:pPr>
+    </w:p>
+    <w:p>
+      <w:pPr>
+        <w:spacing w:line="360" w:lineRule="auto"/>
+        <w:rPr>
+          <w:rFonts w:ascii="Times New Roman" w:hAnsi="Times New Roman" w:cs="Times New Roman"/>
+          <w:sz w:val="28"/>
+          <w:szCs w:val="28"/>
+        </w:rPr>
+      </w:pPr>
+      <w:r>
+        <w:rPr>
+          <w:rFonts w:ascii="Times New Roman" w:hAnsi="Times New Roman" w:cs="Times New Roman"/>
+          <w:sz w:val="28"/>
+          <w:szCs w:val="28"/>
+        </w:rPr>
+        <w:t>Class: Web Programming Fundamentals</w:t>
+      </w:r>
+    </w:p>
+    <w:p>
+      <w:pPr>
+        <w:spacing w:line="360" w:lineRule="auto"/>
+        <w:rPr>
+          <w:rFonts w:ascii="Times New Roman" w:hAnsi="Times New Roman" w:cs="Times New Roman"/>
+          <w:sz w:val="28"/>
+          <w:szCs w:val="28"/>
+        </w:rPr>
+      </w:pPr>
+      <w:r>
+        <w:rPr>
+          <w:rFonts w:ascii="Times New Roman" w:hAnsi="Times New Roman" w:cs="Times New Roman"/>
+          <w:sz w:val="28"/>
+          <w:szCs w:val="28"/>
+        </w:rPr>
+        <w:t>Assignment: Problem Solving</w:t>
+      </w:r>
       <w:bookmarkStart w:id="0" w:name="_GoBack"/>
       <w:bookmarkEnd w:id="0"/>
     </w:p>

</xml_diff>

<commit_message>
Defined the problem for problem 1
</commit_message>
<xml_diff>
--- a/ProblemSolving/Dufrane_Loubna_ProblemSolving.docx
+++ b/ProblemSolving/Dufrane_Loubna_ProblemSolving.docx
@@ -82,6 +82,73 @@
           <w:szCs w:val="28"/>
         </w:rPr>
         <w:t>Assignment: Problem Solving</w:t>
+      </w:r>
+    </w:p>
+    <w:p>
+      <w:pPr>
+        <w:rPr>
+          <w:rFonts w:ascii="Times New Roman" w:hAnsi="Times New Roman" w:cs="Times New Roman"/>
+          <w:sz w:val="28"/>
+          <w:szCs w:val="28"/>
+        </w:rPr>
+      </w:pPr>
+      <w:r>
+        <w:rPr>
+          <w:rFonts w:ascii="Times New Roman" w:hAnsi="Times New Roman" w:cs="Times New Roman"/>
+          <w:sz w:val="28"/>
+          <w:szCs w:val="28"/>
+        </w:rPr>
+        <w:br w:type="page"/>
+      </w:r>
+    </w:p>
+    <w:p>
+      <w:pPr>
+        <w:spacing w:line="360" w:lineRule="auto"/>
+        <w:rPr>
+          <w:rFonts w:ascii="Times New Roman" w:hAnsi="Times New Roman" w:cs="Times New Roman"/>
+          <w:sz w:val="28"/>
+          <w:szCs w:val="28"/>
+        </w:rPr>
+      </w:pPr>
+      <w:r>
+        <w:rPr>
+          <w:rFonts w:ascii="Times New Roman" w:hAnsi="Times New Roman" w:cs="Times New Roman"/>
+          <w:sz w:val="28"/>
+          <w:szCs w:val="28"/>
+        </w:rPr>
+        <w:lastRenderedPageBreak/>
+        <w:t>Problem: A Cat, A Parrot, and a Bag of Seed</w:t>
+      </w:r>
+    </w:p>
+    <w:p>
+      <w:pPr>
+        <w:pStyle w:val="ListParagraph"/>
+        <w:numPr>
+          <w:ilvl w:val="0"/>
+          <w:numId w:val="1"/>
+        </w:numPr>
+        <w:spacing w:line="360" w:lineRule="auto"/>
+        <w:rPr>
+          <w:rFonts w:ascii="Times New Roman" w:hAnsi="Times New Roman" w:cs="Times New Roman"/>
+          <w:sz w:val="28"/>
+          <w:szCs w:val="28"/>
+        </w:rPr>
+      </w:pPr>
+      <w:r>
+        <w:rPr>
+          <w:rFonts w:ascii="Times New Roman" w:hAnsi="Times New Roman" w:cs="Times New Roman"/>
+          <w:sz w:val="28"/>
+          <w:szCs w:val="28"/>
+        </w:rPr>
+        <w:t>The problem is that the man needs to get the cat, parrot and the bag of seed across to the other side of the river on his boat; however, his boat will only allow him to take one at a time. He’s afraid that if he leaves the cat with the bird, the cat will eat the bird, and if he leaves the bird with the bag of seeds, the bird will eat the bag of seeds. He also has to avoid this problem at the other side of the river when he transports them over</w:t>
+      </w:r>
+      <w:r>
+        <w:rPr>
+          <w:rFonts w:ascii="Times New Roman" w:hAnsi="Times New Roman" w:cs="Times New Roman"/>
+          <w:sz w:val="28"/>
+          <w:szCs w:val="28"/>
+        </w:rPr>
+        <w:t>. The goal is to transport all of them over without losing any of them.</w:t>
       </w:r>
       <w:bookmarkStart w:id="0" w:name="_GoBack"/>
       <w:bookmarkEnd w:id="0"/>
@@ -94,6 +161,103 @@
     </w:sectPr>
   </w:body>
 </w:document>
+</file>
+
+<file path=word/numbering.xml><?xml version="1.0" encoding="utf-8"?>
+<w:numbering xmlns:wpc="http://schemas.microsoft.com/office/word/2010/wordprocessingCanvas" xmlns:mo="http://schemas.microsoft.com/office/mac/office/2008/main" xmlns:mc="http://schemas.openxmlformats.org/markup-compatibility/2006" xmlns:mv="urn:schemas-microsoft-com:mac:vml" xmlns:o="urn:schemas-microsoft-com:office:office" xmlns:r="http://schemas.openxmlformats.org/officeDocument/2006/relationships" xmlns:m="http://schemas.openxmlformats.org/officeDocument/2006/math" xmlns:v="urn:schemas-microsoft-com:vml" xmlns:wp14="http://schemas.microsoft.com/office/word/2010/wordprocessingDrawing" xmlns:wp="http://schemas.openxmlformats.org/drawingml/2006/wordprocessingDrawing" xmlns:w10="urn:schemas-microsoft-com:office:word" xmlns:w="http://schemas.openxmlformats.org/wordprocessingml/2006/main" xmlns:w14="http://schemas.microsoft.com/office/word/2010/wordml" xmlns:wpg="http://schemas.microsoft.com/office/word/2010/wordprocessingGroup" xmlns:wpi="http://schemas.microsoft.com/office/word/2010/wordprocessingInk" xmlns:wne="http://schemas.microsoft.com/office/word/2006/wordml" xmlns:wps="http://schemas.microsoft.com/office/word/2010/wordprocessingShape" mc:Ignorable="w14 wp14">
+  <w:abstractNum w:abstractNumId="0">
+    <w:nsid w:val="5E925718"/>
+    <w:multiLevelType w:val="hybridMultilevel"/>
+    <w:tmpl w:val="32B4960C"/>
+    <w:lvl w:ilvl="0" w:tplc="04090011">
+      <w:start w:val="1"/>
+      <w:numFmt w:val="decimal"/>
+      <w:lvlText w:val="%1)"/>
+      <w:lvlJc w:val="left"/>
+      <w:pPr>
+        <w:ind w:left="720" w:hanging="360"/>
+      </w:pPr>
+      <w:rPr>
+        <w:rFonts w:hint="default"/>
+      </w:rPr>
+    </w:lvl>
+    <w:lvl w:ilvl="1" w:tplc="04090019" w:tentative="1">
+      <w:start w:val="1"/>
+      <w:numFmt w:val="lowerLetter"/>
+      <w:lvlText w:val="%2."/>
+      <w:lvlJc w:val="left"/>
+      <w:pPr>
+        <w:ind w:left="1440" w:hanging="360"/>
+      </w:pPr>
+    </w:lvl>
+    <w:lvl w:ilvl="2" w:tplc="0409001B" w:tentative="1">
+      <w:start w:val="1"/>
+      <w:numFmt w:val="lowerRoman"/>
+      <w:lvlText w:val="%3."/>
+      <w:lvlJc w:val="right"/>
+      <w:pPr>
+        <w:ind w:left="2160" w:hanging="180"/>
+      </w:pPr>
+    </w:lvl>
+    <w:lvl w:ilvl="3" w:tplc="0409000F" w:tentative="1">
+      <w:start w:val="1"/>
+      <w:numFmt w:val="decimal"/>
+      <w:lvlText w:val="%4."/>
+      <w:lvlJc w:val="left"/>
+      <w:pPr>
+        <w:ind w:left="2880" w:hanging="360"/>
+      </w:pPr>
+    </w:lvl>
+    <w:lvl w:ilvl="4" w:tplc="04090019" w:tentative="1">
+      <w:start w:val="1"/>
+      <w:numFmt w:val="lowerLetter"/>
+      <w:lvlText w:val="%5."/>
+      <w:lvlJc w:val="left"/>
+      <w:pPr>
+        <w:ind w:left="3600" w:hanging="360"/>
+      </w:pPr>
+    </w:lvl>
+    <w:lvl w:ilvl="5" w:tplc="0409001B" w:tentative="1">
+      <w:start w:val="1"/>
+      <w:numFmt w:val="lowerRoman"/>
+      <w:lvlText w:val="%6."/>
+      <w:lvlJc w:val="right"/>
+      <w:pPr>
+        <w:ind w:left="4320" w:hanging="180"/>
+      </w:pPr>
+    </w:lvl>
+    <w:lvl w:ilvl="6" w:tplc="0409000F" w:tentative="1">
+      <w:start w:val="1"/>
+      <w:numFmt w:val="decimal"/>
+      <w:lvlText w:val="%7."/>
+      <w:lvlJc w:val="left"/>
+      <w:pPr>
+        <w:ind w:left="5040" w:hanging="360"/>
+      </w:pPr>
+    </w:lvl>
+    <w:lvl w:ilvl="7" w:tplc="04090019" w:tentative="1">
+      <w:start w:val="1"/>
+      <w:numFmt w:val="lowerLetter"/>
+      <w:lvlText w:val="%8."/>
+      <w:lvlJc w:val="left"/>
+      <w:pPr>
+        <w:ind w:left="5760" w:hanging="360"/>
+      </w:pPr>
+    </w:lvl>
+    <w:lvl w:ilvl="8" w:tplc="0409001B" w:tentative="1">
+      <w:start w:val="1"/>
+      <w:numFmt w:val="lowerRoman"/>
+      <w:lvlText w:val="%9."/>
+      <w:lvlJc w:val="right"/>
+      <w:pPr>
+        <w:ind w:left="6480" w:hanging="180"/>
+      </w:pPr>
+    </w:lvl>
+  </w:abstractNum>
+  <w:num w:numId="1">
+    <w:abstractNumId w:val="0"/>
+  </w:num>
+</w:numbering>
 </file>
 
 <file path=word/styles.xml><?xml version="1.0" encoding="utf-8"?>
@@ -290,6 +454,17 @@
       <w:color w:val="0000FF"/>
       <w:u w:val="single"/>
     </w:rPr>
+  </w:style>
+  <w:style w:type="paragraph" w:styleId="ListParagraph">
+    <w:name w:val="List Paragraph"/>
+    <w:basedOn w:val="Normal"/>
+    <w:uiPriority w:val="34"/>
+    <w:qFormat/>
+    <w:rsid w:val="006E3F80"/>
+    <w:pPr>
+      <w:ind w:left="720"/>
+      <w:contextualSpacing/>
+    </w:pPr>
   </w:style>
 </w:styles>
 </file>
@@ -488,6 +663,17 @@
       <w:color w:val="0000FF"/>
       <w:u w:val="single"/>
     </w:rPr>
+  </w:style>
+  <w:style w:type="paragraph" w:styleId="ListParagraph">
+    <w:name w:val="List Paragraph"/>
+    <w:basedOn w:val="Normal"/>
+    <w:uiPriority w:val="34"/>
+    <w:qFormat/>
+    <w:rsid w:val="006E3F80"/>
+    <w:pPr>
+      <w:ind w:left="720"/>
+      <w:contextualSpacing/>
+    </w:pPr>
   </w:style>
 </w:styles>
 </file>

</xml_diff>

<commit_message>
Breaking the problem apart for problem 1
</commit_message>
<xml_diff>
--- a/ProblemSolving/Dufrane_Loubna_ProblemSolving.docx
+++ b/ProblemSolving/Dufrane_Loubna_ProblemSolving.docx
@@ -140,7 +140,79 @@
           <w:sz w:val="28"/>
           <w:szCs w:val="28"/>
         </w:rPr>
-        <w:t>The problem is that the man needs to get the cat, parrot and the bag of seed across to the other side of the river on his boat; however, his boat will only allow him to take one at a time. He’s afraid that if he leaves the cat with the bird, the cat will eat the bird, and if he leaves the bird with the bag of seeds, the bird will eat the bag of seeds. He also has to avoid this problem at the other side of the river when he transports them over</w:t>
+        <w:t xml:space="preserve">The problem is that the man needs to get the cat, parrot and the bag of seed across to the other side of the river on his boat; however, his boat will only allow him to take one at a time. He’s afraid that if he leaves the cat with the </w:t>
+      </w:r>
+      <w:r>
+        <w:rPr>
+          <w:rFonts w:ascii="Times New Roman" w:hAnsi="Times New Roman" w:cs="Times New Roman"/>
+          <w:sz w:val="28"/>
+          <w:szCs w:val="28"/>
+        </w:rPr>
+        <w:t>parrot</w:t>
+      </w:r>
+      <w:r>
+        <w:rPr>
+          <w:rFonts w:ascii="Times New Roman" w:hAnsi="Times New Roman" w:cs="Times New Roman"/>
+          <w:sz w:val="28"/>
+          <w:szCs w:val="28"/>
+        </w:rPr>
+        <w:t xml:space="preserve">, the cat will eat the </w:t>
+      </w:r>
+      <w:r>
+        <w:rPr>
+          <w:rFonts w:ascii="Times New Roman" w:hAnsi="Times New Roman" w:cs="Times New Roman"/>
+          <w:sz w:val="28"/>
+          <w:szCs w:val="28"/>
+        </w:rPr>
+        <w:t>parrot</w:t>
+      </w:r>
+      <w:r>
+        <w:rPr>
+          <w:rFonts w:ascii="Times New Roman" w:hAnsi="Times New Roman" w:cs="Times New Roman"/>
+          <w:sz w:val="28"/>
+          <w:szCs w:val="28"/>
+        </w:rPr>
+        <w:t xml:space="preserve">, and if he leaves the </w:t>
+      </w:r>
+      <w:r>
+        <w:rPr>
+          <w:rFonts w:ascii="Times New Roman" w:hAnsi="Times New Roman" w:cs="Times New Roman"/>
+          <w:sz w:val="28"/>
+          <w:szCs w:val="28"/>
+        </w:rPr>
+        <w:t>parrot</w:t>
+      </w:r>
+      <w:r>
+        <w:rPr>
+          <w:rFonts w:ascii="Times New Roman" w:hAnsi="Times New Roman" w:cs="Times New Roman"/>
+          <w:sz w:val="28"/>
+          <w:szCs w:val="28"/>
+        </w:rPr>
+        <w:t xml:space="preserve"> </w:t>
+      </w:r>
+      <w:r>
+        <w:rPr>
+          <w:rFonts w:ascii="Times New Roman" w:hAnsi="Times New Roman" w:cs="Times New Roman"/>
+          <w:sz w:val="28"/>
+          <w:szCs w:val="28"/>
+        </w:rPr>
+        <w:t xml:space="preserve">with the bag of seeds, the </w:t>
+      </w:r>
+      <w:r>
+        <w:rPr>
+          <w:rFonts w:ascii="Times New Roman" w:hAnsi="Times New Roman" w:cs="Times New Roman"/>
+          <w:sz w:val="28"/>
+          <w:szCs w:val="28"/>
+        </w:rPr>
+        <w:t>parrot</w:t>
+      </w:r>
+      <w:r>
+        <w:rPr>
+          <w:rFonts w:ascii="Times New Roman" w:hAnsi="Times New Roman" w:cs="Times New Roman"/>
+          <w:sz w:val="28"/>
+          <w:szCs w:val="28"/>
+        </w:rPr>
+        <w:t xml:space="preserve"> will eat the bag of seeds. He also has to avoid this problem at the other side of the river when he transports them over</w:t>
       </w:r>
       <w:r>
         <w:rPr>
@@ -149,9 +221,56 @@
           <w:szCs w:val="28"/>
         </w:rPr>
         <w:t>. The goal is to transport all of them over without losing any of them.</w:t>
+      </w:r>
+    </w:p>
+    <w:p>
+      <w:pPr>
+        <w:pStyle w:val="ListParagraph"/>
+        <w:numPr>
+          <w:ilvl w:val="0"/>
+          <w:numId w:val="1"/>
+        </w:numPr>
+        <w:spacing w:line="360" w:lineRule="auto"/>
+        <w:rPr>
+          <w:rFonts w:ascii="Times New Roman" w:hAnsi="Times New Roman" w:cs="Times New Roman"/>
+          <w:sz w:val="28"/>
+          <w:szCs w:val="28"/>
+        </w:rPr>
+      </w:pPr>
+      <w:r>
+        <w:rPr>
+          <w:rFonts w:ascii="Times New Roman" w:hAnsi="Times New Roman" w:cs="Times New Roman"/>
+          <w:sz w:val="28"/>
+          <w:szCs w:val="28"/>
+        </w:rPr>
+        <w:t xml:space="preserve">The constraints are only one item can be taken on the boat at a time, the parrot cannot be left with the bag of seeds, and the cat cannot be left with the </w:t>
+      </w:r>
+      <w:r>
+        <w:rPr>
+          <w:rFonts w:ascii="Times New Roman" w:hAnsi="Times New Roman" w:cs="Times New Roman"/>
+          <w:sz w:val="28"/>
+          <w:szCs w:val="28"/>
+        </w:rPr>
+        <w:t>parrot</w:t>
+      </w:r>
+      <w:r>
+        <w:rPr>
+          <w:rFonts w:ascii="Times New Roman" w:hAnsi="Times New Roman" w:cs="Times New Roman"/>
+          <w:sz w:val="28"/>
+          <w:szCs w:val="28"/>
+        </w:rPr>
+        <w:t xml:space="preserve">. The sub-goals are to take the cat to the other side of the river, to take the parrot to the other side of the river without eating the bag of seeds or being eaten by the cat, and to take </w:t>
       </w:r>
       <w:bookmarkStart w:id="0" w:name="_GoBack"/>
       <w:bookmarkEnd w:id="0"/>
+      <w:r>
+        <w:rPr>
+          <w:rFonts w:ascii="Times New Roman" w:hAnsi="Times New Roman" w:cs="Times New Roman"/>
+          <w:sz w:val="28"/>
+          <w:szCs w:val="28"/>
+        </w:rPr>
+        <w:t>the bag of seeds across without being eaten by the parrot.</w:t>
+      </w:r>
     </w:p>
     <w:sectPr>
       <w:pgSz w:w="12240" w:h="15840"/>

</xml_diff>

<commit_message>
identified potential solutions and evaluated solutions for problem 1
</commit_message>
<xml_diff>
--- a/ProblemSolving/Dufrane_Loubna_ProblemSolving.docx
+++ b/ProblemSolving/Dufrane_Loubna_ProblemSolving.docx
@@ -259,18 +259,82 @@
           <w:sz w:val="28"/>
           <w:szCs w:val="28"/>
         </w:rPr>
-        <w:t xml:space="preserve">. The sub-goals are to take the cat to the other side of the river, to take the parrot to the other side of the river without eating the bag of seeds or being eaten by the cat, and to take </w:t>
-      </w:r>
+        <w:t>. The sub-goals are to take the cat to the other side of the river, to take the parrot to the other side of the river without eating the bag of seeds or being eaten by the cat, and to take the bag of seeds across without being eaten by the parrot.</w:t>
+      </w:r>
+    </w:p>
+    <w:p>
+      <w:pPr>
+        <w:pStyle w:val="ListParagraph"/>
+        <w:numPr>
+          <w:ilvl w:val="0"/>
+          <w:numId w:val="1"/>
+        </w:numPr>
+        <w:spacing w:line="360" w:lineRule="auto"/>
+        <w:rPr>
+          <w:rFonts w:ascii="Times New Roman" w:hAnsi="Times New Roman" w:cs="Times New Roman"/>
+          <w:sz w:val="28"/>
+          <w:szCs w:val="28"/>
+        </w:rPr>
+      </w:pPr>
+      <w:r>
+        <w:rPr>
+          <w:rFonts w:ascii="Times New Roman" w:hAnsi="Times New Roman" w:cs="Times New Roman"/>
+          <w:sz w:val="28"/>
+          <w:szCs w:val="28"/>
+        </w:rPr>
+        <w:t xml:space="preserve">The possible solutions for the sub goals are to take the </w:t>
+      </w:r>
+      <w:r>
+        <w:rPr>
+          <w:rFonts w:ascii="Times New Roman" w:hAnsi="Times New Roman" w:cs="Times New Roman"/>
+          <w:sz w:val="28"/>
+          <w:szCs w:val="28"/>
+        </w:rPr>
+        <w:t>parrot</w:t>
+      </w:r>
+      <w:r>
+        <w:rPr>
+          <w:rFonts w:ascii="Times New Roman" w:hAnsi="Times New Roman" w:cs="Times New Roman"/>
+          <w:sz w:val="28"/>
+          <w:szCs w:val="28"/>
+        </w:rPr>
+        <w:t>, leaving the cat with the bag of seeds. Take the cat leaving the bag of seeds, bring the parrot back and take the bag of seeds, leaving the cat with the bag of seeds again. Go back and get the parrot.</w:t>
+      </w:r>
+    </w:p>
+    <w:p>
+      <w:pPr>
+        <w:pStyle w:val="ListParagraph"/>
+        <w:numPr>
+          <w:ilvl w:val="0"/>
+          <w:numId w:val="1"/>
+        </w:numPr>
+        <w:spacing w:line="360" w:lineRule="auto"/>
+        <w:rPr>
+          <w:rFonts w:ascii="Times New Roman" w:hAnsi="Times New Roman" w:cs="Times New Roman"/>
+          <w:sz w:val="28"/>
+          <w:szCs w:val="28"/>
+        </w:rPr>
+      </w:pPr>
+      <w:r>
+        <w:rPr>
+          <w:rFonts w:ascii="Times New Roman" w:hAnsi="Times New Roman" w:cs="Times New Roman"/>
+          <w:sz w:val="28"/>
+          <w:szCs w:val="28"/>
+        </w:rPr>
+        <w:t>These solutions all meet the goals, and work in all cases.</w:t>
+      </w:r>
+    </w:p>
+    <w:p>
+      <w:pPr>
+        <w:spacing w:line="360" w:lineRule="auto"/>
+        <w:rPr>
+          <w:rFonts w:ascii="Times New Roman" w:hAnsi="Times New Roman" w:cs="Times New Roman"/>
+          <w:sz w:val="28"/>
+          <w:szCs w:val="28"/>
+        </w:rPr>
+      </w:pPr>
       <w:bookmarkStart w:id="0" w:name="_GoBack"/>
       <w:bookmarkEnd w:id="0"/>
-      <w:r>
-        <w:rPr>
-          <w:rFonts w:ascii="Times New Roman" w:hAnsi="Times New Roman" w:cs="Times New Roman"/>
-          <w:sz w:val="28"/>
-          <w:szCs w:val="28"/>
-        </w:rPr>
-        <w:t>the bag of seeds across without being eaten by the parrot.</w:t>
-      </w:r>
     </w:p>
     <w:sectPr>
       <w:pgSz w:w="12240" w:h="15840"/>

</xml_diff>

<commit_message>
Added solution for problem 1
</commit_message>
<xml_diff>
--- a/ProblemSolving/Dufrane_Loubna_ProblemSolving.docx
+++ b/ProblemSolving/Dufrane_Loubna_ProblemSolving.docx
@@ -106,18 +106,31 @@
         <w:spacing w:line="360" w:lineRule="auto"/>
         <w:rPr>
           <w:rFonts w:ascii="Times New Roman" w:hAnsi="Times New Roman" w:cs="Times New Roman"/>
-          <w:sz w:val="28"/>
-          <w:szCs w:val="28"/>
-        </w:rPr>
-      </w:pPr>
-      <w:r>
-        <w:rPr>
-          <w:rFonts w:ascii="Times New Roman" w:hAnsi="Times New Roman" w:cs="Times New Roman"/>
+          <w:b/>
+          <w:sz w:val="28"/>
+          <w:szCs w:val="28"/>
+        </w:rPr>
+      </w:pPr>
+      <w:r>
+        <w:rPr>
+          <w:rFonts w:ascii="Times New Roman" w:hAnsi="Times New Roman" w:cs="Times New Roman"/>
+          <w:b/>
           <w:sz w:val="28"/>
           <w:szCs w:val="28"/>
         </w:rPr>
         <w:lastRenderedPageBreak/>
-        <w:t>Problem: A Cat, A Parrot, and a Bag of Seed</w:t>
+        <w:t xml:space="preserve">Problem: A Cat, </w:t>
+      </w:r>
+      <w:bookmarkStart w:id="0" w:name="_GoBack"/>
+      <w:bookmarkEnd w:id="0"/>
+      <w:r>
+        <w:rPr>
+          <w:rFonts w:ascii="Times New Roman" w:hAnsi="Times New Roman" w:cs="Times New Roman"/>
+          <w:b/>
+          <w:sz w:val="28"/>
+          <w:szCs w:val="28"/>
+        </w:rPr>
+        <w:t>A Parrot, and a Bag of Seed</w:t>
       </w:r>
     </w:p>
     <w:p>
@@ -326,6 +339,11 @@
     </w:p>
     <w:p>
       <w:pPr>
+        <w:pStyle w:val="ListParagraph"/>
+        <w:numPr>
+          <w:ilvl w:val="0"/>
+          <w:numId w:val="1"/>
+        </w:numPr>
         <w:spacing w:line="360" w:lineRule="auto"/>
         <w:rPr>
           <w:rFonts w:ascii="Times New Roman" w:hAnsi="Times New Roman" w:cs="Times New Roman"/>
@@ -333,8 +351,24 @@
           <w:szCs w:val="28"/>
         </w:rPr>
       </w:pPr>
-      <w:bookmarkStart w:id="0" w:name="_GoBack"/>
-      <w:bookmarkEnd w:id="0"/>
+      <w:r>
+        <w:rPr>
+          <w:rFonts w:ascii="Times New Roman" w:hAnsi="Times New Roman" w:cs="Times New Roman"/>
+          <w:sz w:val="28"/>
+          <w:szCs w:val="28"/>
+        </w:rPr>
+        <w:t>The solution is for the man to take the parrot across the river on the boat first. This will keep the bird safe from the cat, and the bag of seeds safe from the bird. He will need to go back to the other side and get the cat, bring it across the river. To keep the parrot safe from the cat, he will need to bring the parrot back to the other side of the river, leave it there, and get the bag of seeds and bring it across the river. This will leave the cat with the bag of seeds. Then he can go back and get the parrot across the river again, and he will have all three across the river safe and sound.</w:t>
+      </w:r>
+    </w:p>
+    <w:p>
+      <w:pPr>
+        <w:spacing w:line="360" w:lineRule="auto"/>
+        <w:rPr>
+          <w:rFonts w:ascii="Times New Roman" w:hAnsi="Times New Roman" w:cs="Times New Roman"/>
+          <w:sz w:val="28"/>
+          <w:szCs w:val="28"/>
+        </w:rPr>
+      </w:pPr>
     </w:p>
     <w:sectPr>
       <w:pgSz w:w="12240" w:h="15840"/>

</xml_diff>

<commit_message>
Added information to possible solutions for problem 1
</commit_message>
<xml_diff>
--- a/ProblemSolving/Dufrane_Loubna_ProblemSolving.docx
+++ b/ProblemSolving/Dufrane_Loubna_ProblemSolving.docx
@@ -119,18 +119,7 @@
           <w:szCs w:val="28"/>
         </w:rPr>
         <w:lastRenderedPageBreak/>
-        <w:t xml:space="preserve">Problem: A Cat, </w:t>
-      </w:r>
-      <w:bookmarkStart w:id="0" w:name="_GoBack"/>
-      <w:bookmarkEnd w:id="0"/>
-      <w:r>
-        <w:rPr>
-          <w:rFonts w:ascii="Times New Roman" w:hAnsi="Times New Roman" w:cs="Times New Roman"/>
-          <w:b/>
-          <w:sz w:val="28"/>
-          <w:szCs w:val="28"/>
-        </w:rPr>
-        <w:t>A Parrot, and a Bag of Seed</w:t>
+        <w:t>Problem: A Cat, A Parrot, and a Bag of Seed</w:t>
       </w:r>
     </w:p>
     <w:p>
@@ -313,6 +302,16 @@
         </w:rPr>
         <w:t>, leaving the cat with the bag of seeds. Take the cat leaving the bag of seeds, bring the parrot back and take the bag of seeds, leaving the cat with the bag of seeds again. Go back and get the parrot.</w:t>
       </w:r>
+      <w:r>
+        <w:rPr>
+          <w:rFonts w:ascii="Times New Roman" w:hAnsi="Times New Roman" w:cs="Times New Roman"/>
+          <w:sz w:val="28"/>
+          <w:szCs w:val="28"/>
+        </w:rPr>
+        <w:t xml:space="preserve"> Another solution would be the same exact scenario but taking the bag of seeds instead of the cat, and then get bring back the parrot, leave it and bring back the cat, then go back for the parrot.</w:t>
+      </w:r>
+      <w:bookmarkStart w:id="0" w:name="_GoBack"/>
+      <w:bookmarkEnd w:id="0"/>
     </w:p>
     <w:p>
       <w:pPr>

</xml_diff>

<commit_message>
Defined the problem in problem 2
</commit_message>
<xml_diff>
--- a/ProblemSolving/Dufrane_Loubna_ProblemSolving.docx
+++ b/ProblemSolving/Dufrane_Loubna_ProblemSolving.docx
@@ -284,23 +284,7 @@
           <w:sz w:val="28"/>
           <w:szCs w:val="28"/>
         </w:rPr>
-        <w:t xml:space="preserve">The possible solutions for the sub goals are to take the </w:t>
-      </w:r>
-      <w:r>
-        <w:rPr>
-          <w:rFonts w:ascii="Times New Roman" w:hAnsi="Times New Roman" w:cs="Times New Roman"/>
-          <w:sz w:val="28"/>
-          <w:szCs w:val="28"/>
-        </w:rPr>
-        <w:t>parrot</w:t>
-      </w:r>
-      <w:r>
-        <w:rPr>
-          <w:rFonts w:ascii="Times New Roman" w:hAnsi="Times New Roman" w:cs="Times New Roman"/>
-          <w:sz w:val="28"/>
-          <w:szCs w:val="28"/>
-        </w:rPr>
-        <w:t>, leaving the cat with the bag of seeds. Take the cat leaving the bag of seeds, bring the parrot back and take the bag of seeds, leaving the cat with the bag of seeds again. Go back and get the parrot.</w:t>
+        <w:t>The possible solutions for the sub goals are to take the parrot, leaving the cat with the bag of seeds. Take the cat leaving the bag of seeds, bring the parrot back and take the bag of seeds, leaving the cat with the bag of seeds again. Go back and get the parrot.</w:t>
       </w:r>
       <w:r>
         <w:rPr>
@@ -310,8 +294,6 @@
         </w:rPr>
         <w:t xml:space="preserve"> Another solution would be the same exact scenario but taking the bag of seeds instead of the cat, and then get bring back the parrot, leave it and bring back the cat, then go back for the parrot.</w:t>
       </w:r>
-      <w:bookmarkStart w:id="0" w:name="_GoBack"/>
-      <w:bookmarkEnd w:id="0"/>
     </w:p>
     <w:p>
       <w:pPr>
@@ -368,6 +350,126 @@
           <w:szCs w:val="28"/>
         </w:rPr>
       </w:pPr>
+    </w:p>
+    <w:p>
+      <w:pPr>
+        <w:spacing w:line="360" w:lineRule="auto"/>
+        <w:rPr>
+          <w:rFonts w:ascii="Times New Roman" w:hAnsi="Times New Roman" w:cs="Times New Roman"/>
+          <w:b/>
+          <w:sz w:val="28"/>
+          <w:szCs w:val="28"/>
+        </w:rPr>
+      </w:pPr>
+      <w:bookmarkStart w:id="0" w:name="_GoBack"/>
+      <w:r>
+        <w:rPr>
+          <w:rFonts w:ascii="Times New Roman" w:hAnsi="Times New Roman" w:cs="Times New Roman"/>
+          <w:b/>
+          <w:sz w:val="28"/>
+          <w:szCs w:val="28"/>
+        </w:rPr>
+        <w:t>Problem 2: Socks in the Dark</w:t>
+      </w:r>
+    </w:p>
+    <w:bookmarkEnd w:id="0"/>
+    <w:p>
+      <w:pPr>
+        <w:spacing w:line="360" w:lineRule="auto"/>
+        <w:rPr>
+          <w:rFonts w:ascii="Times New Roman" w:hAnsi="Times New Roman" w:cs="Times New Roman"/>
+          <w:sz w:val="28"/>
+          <w:szCs w:val="28"/>
+        </w:rPr>
+      </w:pPr>
+      <w:r>
+        <w:rPr>
+          <w:rFonts w:ascii="Times New Roman" w:hAnsi="Times New Roman" w:cs="Times New Roman"/>
+          <w:sz w:val="28"/>
+          <w:szCs w:val="28"/>
+        </w:rPr>
+        <w:t xml:space="preserve">1) </w:t>
+      </w:r>
+      <w:r>
+        <w:rPr>
+          <w:rFonts w:ascii="Times New Roman" w:hAnsi="Times New Roman" w:cs="Times New Roman"/>
+          <w:sz w:val="28"/>
+          <w:szCs w:val="28"/>
+        </w:rPr>
+        <w:t xml:space="preserve">The problem is that </w:t>
+      </w:r>
+      <w:r>
+        <w:rPr>
+          <w:rFonts w:ascii="Times New Roman" w:hAnsi="Times New Roman" w:cs="Times New Roman"/>
+          <w:sz w:val="28"/>
+          <w:szCs w:val="28"/>
+        </w:rPr>
+        <w:t>you have to get a matching pair of socks in the dark from a drawer with</w:t>
+      </w:r>
+      <w:r>
+        <w:rPr>
+          <w:rFonts w:ascii="Times New Roman" w:hAnsi="Times New Roman" w:cs="Times New Roman"/>
+          <w:sz w:val="28"/>
+          <w:szCs w:val="28"/>
+        </w:rPr>
+        <w:t xml:space="preserve"> 10 socks </w:t>
+      </w:r>
+      <w:r>
+        <w:rPr>
+          <w:rFonts w:ascii="Times New Roman" w:hAnsi="Times New Roman" w:cs="Times New Roman"/>
+          <w:sz w:val="28"/>
+          <w:szCs w:val="28"/>
+        </w:rPr>
+        <w:t xml:space="preserve">that </w:t>
+      </w:r>
+      <w:r>
+        <w:rPr>
+          <w:rFonts w:ascii="Times New Roman" w:hAnsi="Times New Roman" w:cs="Times New Roman"/>
+          <w:sz w:val="28"/>
+          <w:szCs w:val="28"/>
+        </w:rPr>
+        <w:t xml:space="preserve">are black, 6 socks </w:t>
+      </w:r>
+      <w:r>
+        <w:rPr>
+          <w:rFonts w:ascii="Times New Roman" w:hAnsi="Times New Roman" w:cs="Times New Roman"/>
+          <w:sz w:val="28"/>
+          <w:szCs w:val="28"/>
+        </w:rPr>
+        <w:t xml:space="preserve">that </w:t>
+      </w:r>
+      <w:r>
+        <w:rPr>
+          <w:rFonts w:ascii="Times New Roman" w:hAnsi="Times New Roman" w:cs="Times New Roman"/>
+          <w:sz w:val="28"/>
+          <w:szCs w:val="28"/>
+        </w:rPr>
+        <w:t xml:space="preserve">are brown and 4 socks </w:t>
+      </w:r>
+      <w:r>
+        <w:rPr>
+          <w:rFonts w:ascii="Times New Roman" w:hAnsi="Times New Roman" w:cs="Times New Roman"/>
+          <w:sz w:val="28"/>
+          <w:szCs w:val="28"/>
+        </w:rPr>
+        <w:t xml:space="preserve">that </w:t>
+      </w:r>
+      <w:r>
+        <w:rPr>
+          <w:rFonts w:ascii="Times New Roman" w:hAnsi="Times New Roman" w:cs="Times New Roman"/>
+          <w:sz w:val="28"/>
+          <w:szCs w:val="28"/>
+        </w:rPr>
+        <w:t>are white.</w:t>
+      </w:r>
+      <w:r>
+        <w:rPr>
+          <w:rFonts w:ascii="Times New Roman" w:hAnsi="Times New Roman" w:cs="Times New Roman"/>
+          <w:sz w:val="28"/>
+          <w:szCs w:val="28"/>
+        </w:rPr>
+        <w:t xml:space="preserve"> </w:t>
+      </w:r>
     </w:p>
     <w:sectPr>
       <w:pgSz w:w="12240" w:h="15840"/>

</xml_diff>

<commit_message>
Breaking down the problem for problem 3
</commit_message>
<xml_diff>
--- a/ProblemSolving/Dufrane_Loubna_ProblemSolving.docx
+++ b/ProblemSolving/Dufrane_Loubna_ProblemSolving.docx
@@ -743,6 +743,29 @@
     </w:p>
     <w:p>
       <w:pPr>
+        <w:pStyle w:val="ListParagraph"/>
+        <w:numPr>
+          <w:ilvl w:val="0"/>
+          <w:numId w:val="8"/>
+        </w:numPr>
+        <w:spacing w:line="360" w:lineRule="auto"/>
+        <w:rPr>
+          <w:rFonts w:ascii="Times New Roman" w:hAnsi="Times New Roman" w:cs="Times New Roman"/>
+          <w:sz w:val="28"/>
+          <w:szCs w:val="28"/>
+        </w:rPr>
+      </w:pPr>
+      <w:r>
+        <w:rPr>
+          <w:rFonts w:ascii="Times New Roman" w:hAnsi="Times New Roman" w:cs="Times New Roman"/>
+          <w:sz w:val="28"/>
+          <w:szCs w:val="28"/>
+        </w:rPr>
+        <w:t>Numbers for the thumb are 1, 9, 17, 25, 33 etc. incrementing by 8 every time. The goals are to figure out what fingers she would land on if she counted from 1 to 10, and from 1 to 100, and from 1 to 1000.</w:t>
+      </w:r>
+    </w:p>
+    <w:p>
+      <w:pPr>
         <w:spacing w:line="360" w:lineRule="auto"/>
         <w:rPr>
           <w:rFonts w:ascii="Times New Roman" w:hAnsi="Times New Roman" w:cs="Times New Roman"/>
@@ -752,6 +775,16 @@
       </w:pPr>
       <w:bookmarkStart w:id="0" w:name="_GoBack"/>
       <w:bookmarkEnd w:id="0"/>
+    </w:p>
+    <w:p>
+      <w:pPr>
+        <w:spacing w:line="360" w:lineRule="auto"/>
+        <w:rPr>
+          <w:rFonts w:ascii="Times New Roman" w:hAnsi="Times New Roman" w:cs="Times New Roman"/>
+          <w:sz w:val="28"/>
+          <w:szCs w:val="28"/>
+        </w:rPr>
+      </w:pPr>
     </w:p>
     <w:sectPr>
       <w:pgSz w:w="12240" w:h="15840"/>

</xml_diff>

<commit_message>
Potential solutions for problem 3
</commit_message>
<xml_diff>
--- a/ProblemSolving/Dufrane_Loubna_ProblemSolving.docx
+++ b/ProblemSolving/Dufrane_Loubna_ProblemSolving.docx
@@ -762,6 +762,500 @@
           <w:szCs w:val="28"/>
         </w:rPr>
         <w:t>Numbers for the thumb are 1, 9, 17, 25, 33 etc. incrementing by 8 every time. The goals are to figure out what fingers she would land on if she counted from 1 to 10, and from 1 to 100, and from 1 to 1000.</w:t>
+      </w:r>
+    </w:p>
+    <w:p>
+      <w:pPr>
+        <w:pStyle w:val="ListParagraph"/>
+        <w:numPr>
+          <w:ilvl w:val="0"/>
+          <w:numId w:val="8"/>
+        </w:numPr>
+        <w:spacing w:line="360" w:lineRule="auto"/>
+        <w:rPr>
+          <w:rFonts w:ascii="Times New Roman" w:hAnsi="Times New Roman" w:cs="Times New Roman"/>
+          <w:sz w:val="28"/>
+          <w:szCs w:val="28"/>
+        </w:rPr>
+      </w:pPr>
+      <w:r>
+        <w:rPr>
+          <w:rFonts w:ascii="Times New Roman" w:hAnsi="Times New Roman" w:cs="Times New Roman"/>
+          <w:sz w:val="28"/>
+          <w:szCs w:val="28"/>
+        </w:rPr>
+        <w:t>To get to potential solutions, I had to look at what the information was telling me. First solution is to come up with a formula that takes into account that between the first number at the thumb and coming back to the thumb, the number increments by eight, it works the same way for the little finger, and the index finger is always a multiple of 8.</w:t>
+      </w:r>
+      <w:r>
+        <w:rPr>
+          <w:rFonts w:ascii="Times New Roman" w:hAnsi="Times New Roman" w:cs="Times New Roman"/>
+          <w:sz w:val="28"/>
+          <w:szCs w:val="28"/>
+        </w:rPr>
+        <w:br/>
+      </w:r>
+      <w:r>
+        <w:rPr>
+          <w:rFonts w:ascii="Times New Roman" w:hAnsi="Times New Roman" w:cs="Times New Roman"/>
+          <w:sz w:val="28"/>
+          <w:szCs w:val="28"/>
+        </w:rPr>
+        <w:br/>
+        <w:t>The solution is to divide the number by 8. If the number is a multiple of 8 then it’s going to be the index finger.</w:t>
+      </w:r>
+      <w:r>
+        <w:rPr>
+          <w:rFonts w:ascii="Times New Roman" w:hAnsi="Times New Roman" w:cs="Times New Roman"/>
+          <w:sz w:val="28"/>
+          <w:szCs w:val="28"/>
+        </w:rPr>
+        <w:br/>
+        <w:t>If the number is not a multiple, then multiply the result (without the remainder) by 8. This gives you the closest multiple. Take the original number and subtract the actual multiple, this will give you a remainder which coincides with one of the fingers.</w:t>
+      </w:r>
+      <w:r>
+        <w:rPr>
+          <w:rFonts w:ascii="Times New Roman" w:hAnsi="Times New Roman" w:cs="Times New Roman"/>
+          <w:sz w:val="28"/>
+          <w:szCs w:val="28"/>
+        </w:rPr>
+        <w:br/>
+      </w:r>
+    </w:p>
+    <w:tbl>
+      <w:tblPr>
+        <w:tblStyle w:val="TableGrid"/>
+        <w:tblW w:w="3708" w:type="dxa"/>
+        <w:jc w:val="center"/>
+        <w:tblInd w:w="108" w:type="dxa"/>
+        <w:tblLook w:val="04A0" w:firstRow="1" w:lastRow="0" w:firstColumn="1" w:lastColumn="0" w:noHBand="0" w:noVBand="1"/>
+      </w:tblPr>
+      <w:tblGrid>
+        <w:gridCol w:w="2465"/>
+        <w:gridCol w:w="700"/>
+        <w:gridCol w:w="543"/>
+      </w:tblGrid>
+      <w:tr>
+        <w:trPr>
+          <w:trHeight w:val="474"/>
+          <w:jc w:val="center"/>
+        </w:trPr>
+        <w:tc>
+          <w:tcPr>
+            <w:tcW w:w="2465" w:type="dxa"/>
+          </w:tcPr>
+          <w:p>
+            <w:pPr>
+              <w:pStyle w:val="ListParagraph"/>
+              <w:spacing w:line="360" w:lineRule="auto"/>
+              <w:ind w:left="0"/>
+              <w:rPr>
+                <w:rFonts w:ascii="Times New Roman" w:hAnsi="Times New Roman" w:cs="Times New Roman"/>
+                <w:sz w:val="28"/>
+                <w:szCs w:val="28"/>
+              </w:rPr>
+            </w:pPr>
+            <w:r>
+              <w:rPr>
+                <w:rFonts w:ascii="Times New Roman" w:hAnsi="Times New Roman" w:cs="Times New Roman"/>
+                <w:sz w:val="28"/>
+                <w:szCs w:val="28"/>
+              </w:rPr>
+              <w:t>Thumb</w:t>
+            </w:r>
+          </w:p>
+        </w:tc>
+        <w:tc>
+          <w:tcPr>
+            <w:tcW w:w="700" w:type="dxa"/>
+          </w:tcPr>
+          <w:p>
+            <w:pPr>
+              <w:pStyle w:val="ListParagraph"/>
+              <w:spacing w:line="360" w:lineRule="auto"/>
+              <w:ind w:left="0"/>
+              <w:rPr>
+                <w:rFonts w:ascii="Times New Roman" w:hAnsi="Times New Roman" w:cs="Times New Roman"/>
+                <w:sz w:val="28"/>
+                <w:szCs w:val="28"/>
+              </w:rPr>
+            </w:pPr>
+            <w:r>
+              <w:rPr>
+                <w:rFonts w:ascii="Times New Roman" w:hAnsi="Times New Roman" w:cs="Times New Roman"/>
+                <w:sz w:val="28"/>
+                <w:szCs w:val="28"/>
+              </w:rPr>
+              <w:t>1</w:t>
+            </w:r>
+          </w:p>
+        </w:tc>
+        <w:tc>
+          <w:tcPr>
+            <w:tcW w:w="543" w:type="dxa"/>
+          </w:tcPr>
+          <w:p>
+            <w:pPr>
+              <w:pStyle w:val="ListParagraph"/>
+              <w:spacing w:line="360" w:lineRule="auto"/>
+              <w:ind w:left="0"/>
+              <w:rPr>
+                <w:rFonts w:ascii="Times New Roman" w:hAnsi="Times New Roman" w:cs="Times New Roman"/>
+                <w:sz w:val="28"/>
+                <w:szCs w:val="28"/>
+              </w:rPr>
+            </w:pPr>
+            <w:r>
+              <w:rPr>
+                <w:rFonts w:ascii="Times New Roman" w:hAnsi="Times New Roman" w:cs="Times New Roman"/>
+                <w:sz w:val="28"/>
+                <w:szCs w:val="28"/>
+              </w:rPr>
+              <w:t>9</w:t>
+            </w:r>
+          </w:p>
+        </w:tc>
+      </w:tr>
+      <w:tr>
+        <w:trPr>
+          <w:trHeight w:val="496"/>
+          <w:jc w:val="center"/>
+        </w:trPr>
+        <w:tc>
+          <w:tcPr>
+            <w:tcW w:w="2465" w:type="dxa"/>
+          </w:tcPr>
+          <w:p>
+            <w:pPr>
+              <w:pStyle w:val="ListParagraph"/>
+              <w:spacing w:line="360" w:lineRule="auto"/>
+              <w:ind w:left="0"/>
+              <w:rPr>
+                <w:rFonts w:ascii="Times New Roman" w:hAnsi="Times New Roman" w:cs="Times New Roman"/>
+                <w:sz w:val="28"/>
+                <w:szCs w:val="28"/>
+              </w:rPr>
+            </w:pPr>
+            <w:r>
+              <w:rPr>
+                <w:rFonts w:ascii="Times New Roman" w:hAnsi="Times New Roman" w:cs="Times New Roman"/>
+                <w:sz w:val="28"/>
+                <w:szCs w:val="28"/>
+              </w:rPr>
+              <w:t>Index Finger</w:t>
+            </w:r>
+          </w:p>
+        </w:tc>
+        <w:tc>
+          <w:tcPr>
+            <w:tcW w:w="700" w:type="dxa"/>
+          </w:tcPr>
+          <w:p>
+            <w:pPr>
+              <w:pStyle w:val="ListParagraph"/>
+              <w:spacing w:line="360" w:lineRule="auto"/>
+              <w:ind w:left="0"/>
+              <w:rPr>
+                <w:rFonts w:ascii="Times New Roman" w:hAnsi="Times New Roman" w:cs="Times New Roman"/>
+                <w:sz w:val="28"/>
+                <w:szCs w:val="28"/>
+              </w:rPr>
+            </w:pPr>
+            <w:r>
+              <w:rPr>
+                <w:rFonts w:ascii="Times New Roman" w:hAnsi="Times New Roman" w:cs="Times New Roman"/>
+                <w:sz w:val="28"/>
+                <w:szCs w:val="28"/>
+              </w:rPr>
+              <w:t>2</w:t>
+            </w:r>
+          </w:p>
+        </w:tc>
+        <w:tc>
+          <w:tcPr>
+            <w:tcW w:w="543" w:type="dxa"/>
+          </w:tcPr>
+          <w:p>
+            <w:pPr>
+              <w:pStyle w:val="ListParagraph"/>
+              <w:spacing w:line="360" w:lineRule="auto"/>
+              <w:ind w:left="0"/>
+              <w:rPr>
+                <w:rFonts w:ascii="Times New Roman" w:hAnsi="Times New Roman" w:cs="Times New Roman"/>
+                <w:sz w:val="28"/>
+                <w:szCs w:val="28"/>
+              </w:rPr>
+            </w:pPr>
+            <w:r>
+              <w:rPr>
+                <w:rFonts w:ascii="Times New Roman" w:hAnsi="Times New Roman" w:cs="Times New Roman"/>
+                <w:sz w:val="28"/>
+                <w:szCs w:val="28"/>
+              </w:rPr>
+              <w:t>8</w:t>
+            </w:r>
+          </w:p>
+        </w:tc>
+      </w:tr>
+      <w:tr>
+        <w:trPr>
+          <w:trHeight w:val="474"/>
+          <w:jc w:val="center"/>
+        </w:trPr>
+        <w:tc>
+          <w:tcPr>
+            <w:tcW w:w="2465" w:type="dxa"/>
+          </w:tcPr>
+          <w:p>
+            <w:pPr>
+              <w:pStyle w:val="ListParagraph"/>
+              <w:spacing w:line="360" w:lineRule="auto"/>
+              <w:ind w:left="0"/>
+              <w:rPr>
+                <w:rFonts w:ascii="Times New Roman" w:hAnsi="Times New Roman" w:cs="Times New Roman"/>
+                <w:sz w:val="28"/>
+                <w:szCs w:val="28"/>
+              </w:rPr>
+            </w:pPr>
+            <w:r>
+              <w:rPr>
+                <w:rFonts w:ascii="Times New Roman" w:hAnsi="Times New Roman" w:cs="Times New Roman"/>
+                <w:sz w:val="28"/>
+                <w:szCs w:val="28"/>
+              </w:rPr>
+              <w:t>Middle Finger</w:t>
+            </w:r>
+          </w:p>
+        </w:tc>
+        <w:tc>
+          <w:tcPr>
+            <w:tcW w:w="700" w:type="dxa"/>
+          </w:tcPr>
+          <w:p>
+            <w:pPr>
+              <w:pStyle w:val="ListParagraph"/>
+              <w:spacing w:line="360" w:lineRule="auto"/>
+              <w:ind w:left="0"/>
+              <w:rPr>
+                <w:rFonts w:ascii="Times New Roman" w:hAnsi="Times New Roman" w:cs="Times New Roman"/>
+                <w:sz w:val="28"/>
+                <w:szCs w:val="28"/>
+              </w:rPr>
+            </w:pPr>
+            <w:r>
+              <w:rPr>
+                <w:rFonts w:ascii="Times New Roman" w:hAnsi="Times New Roman" w:cs="Times New Roman"/>
+                <w:sz w:val="28"/>
+                <w:szCs w:val="28"/>
+              </w:rPr>
+              <w:t>3</w:t>
+            </w:r>
+          </w:p>
+        </w:tc>
+        <w:tc>
+          <w:tcPr>
+            <w:tcW w:w="543" w:type="dxa"/>
+          </w:tcPr>
+          <w:p>
+            <w:pPr>
+              <w:pStyle w:val="ListParagraph"/>
+              <w:spacing w:line="360" w:lineRule="auto"/>
+              <w:ind w:left="0"/>
+              <w:rPr>
+                <w:rFonts w:ascii="Times New Roman" w:hAnsi="Times New Roman" w:cs="Times New Roman"/>
+                <w:sz w:val="28"/>
+                <w:szCs w:val="28"/>
+              </w:rPr>
+            </w:pPr>
+            <w:r>
+              <w:rPr>
+                <w:rFonts w:ascii="Times New Roman" w:hAnsi="Times New Roman" w:cs="Times New Roman"/>
+                <w:sz w:val="28"/>
+                <w:szCs w:val="28"/>
+              </w:rPr>
+              <w:t>7</w:t>
+            </w:r>
+          </w:p>
+        </w:tc>
+      </w:tr>
+      <w:tr>
+        <w:trPr>
+          <w:trHeight w:val="496"/>
+          <w:jc w:val="center"/>
+        </w:trPr>
+        <w:tc>
+          <w:tcPr>
+            <w:tcW w:w="2465" w:type="dxa"/>
+          </w:tcPr>
+          <w:p>
+            <w:pPr>
+              <w:pStyle w:val="ListParagraph"/>
+              <w:spacing w:line="360" w:lineRule="auto"/>
+              <w:ind w:left="0"/>
+              <w:rPr>
+                <w:rFonts w:ascii="Times New Roman" w:hAnsi="Times New Roman" w:cs="Times New Roman"/>
+                <w:sz w:val="28"/>
+                <w:szCs w:val="28"/>
+              </w:rPr>
+            </w:pPr>
+            <w:r>
+              <w:rPr>
+                <w:rFonts w:ascii="Times New Roman" w:hAnsi="Times New Roman" w:cs="Times New Roman"/>
+                <w:sz w:val="28"/>
+                <w:szCs w:val="28"/>
+              </w:rPr>
+              <w:t>Ring Finger</w:t>
+            </w:r>
+          </w:p>
+        </w:tc>
+        <w:tc>
+          <w:tcPr>
+            <w:tcW w:w="700" w:type="dxa"/>
+          </w:tcPr>
+          <w:p>
+            <w:pPr>
+              <w:pStyle w:val="ListParagraph"/>
+              <w:spacing w:line="360" w:lineRule="auto"/>
+              <w:ind w:left="0"/>
+              <w:rPr>
+                <w:rFonts w:ascii="Times New Roman" w:hAnsi="Times New Roman" w:cs="Times New Roman"/>
+                <w:sz w:val="28"/>
+                <w:szCs w:val="28"/>
+              </w:rPr>
+            </w:pPr>
+            <w:r>
+              <w:rPr>
+                <w:rFonts w:ascii="Times New Roman" w:hAnsi="Times New Roman" w:cs="Times New Roman"/>
+                <w:sz w:val="28"/>
+                <w:szCs w:val="28"/>
+              </w:rPr>
+              <w:t>4</w:t>
+            </w:r>
+          </w:p>
+        </w:tc>
+        <w:tc>
+          <w:tcPr>
+            <w:tcW w:w="543" w:type="dxa"/>
+          </w:tcPr>
+          <w:p>
+            <w:pPr>
+              <w:pStyle w:val="ListParagraph"/>
+              <w:spacing w:line="360" w:lineRule="auto"/>
+              <w:ind w:left="0"/>
+              <w:rPr>
+                <w:rFonts w:ascii="Times New Roman" w:hAnsi="Times New Roman" w:cs="Times New Roman"/>
+                <w:sz w:val="28"/>
+                <w:szCs w:val="28"/>
+              </w:rPr>
+            </w:pPr>
+            <w:r>
+              <w:rPr>
+                <w:rFonts w:ascii="Times New Roman" w:hAnsi="Times New Roman" w:cs="Times New Roman"/>
+                <w:sz w:val="28"/>
+                <w:szCs w:val="28"/>
+              </w:rPr>
+              <w:t>6</w:t>
+            </w:r>
+          </w:p>
+        </w:tc>
+      </w:tr>
+      <w:tr>
+        <w:trPr>
+          <w:trHeight w:val="496"/>
+          <w:jc w:val="center"/>
+        </w:trPr>
+        <w:tc>
+          <w:tcPr>
+            <w:tcW w:w="2465" w:type="dxa"/>
+          </w:tcPr>
+          <w:p>
+            <w:pPr>
+              <w:pStyle w:val="ListParagraph"/>
+              <w:spacing w:line="360" w:lineRule="auto"/>
+              <w:ind w:left="0"/>
+              <w:rPr>
+                <w:rFonts w:ascii="Times New Roman" w:hAnsi="Times New Roman" w:cs="Times New Roman"/>
+                <w:sz w:val="28"/>
+                <w:szCs w:val="28"/>
+              </w:rPr>
+            </w:pPr>
+            <w:r>
+              <w:rPr>
+                <w:rFonts w:ascii="Times New Roman" w:hAnsi="Times New Roman" w:cs="Times New Roman"/>
+                <w:sz w:val="28"/>
+                <w:szCs w:val="28"/>
+              </w:rPr>
+              <w:t>Little Finger</w:t>
+            </w:r>
+          </w:p>
+        </w:tc>
+        <w:tc>
+          <w:tcPr>
+            <w:tcW w:w="700" w:type="dxa"/>
+          </w:tcPr>
+          <w:p>
+            <w:pPr>
+              <w:pStyle w:val="ListParagraph"/>
+              <w:spacing w:line="360" w:lineRule="auto"/>
+              <w:ind w:left="0"/>
+              <w:rPr>
+                <w:rFonts w:ascii="Times New Roman" w:hAnsi="Times New Roman" w:cs="Times New Roman"/>
+                <w:sz w:val="28"/>
+                <w:szCs w:val="28"/>
+              </w:rPr>
+            </w:pPr>
+            <w:r>
+              <w:rPr>
+                <w:rFonts w:ascii="Times New Roman" w:hAnsi="Times New Roman" w:cs="Times New Roman"/>
+                <w:sz w:val="28"/>
+                <w:szCs w:val="28"/>
+              </w:rPr>
+              <w:t>5</w:t>
+            </w:r>
+          </w:p>
+        </w:tc>
+        <w:tc>
+          <w:tcPr>
+            <w:tcW w:w="543" w:type="dxa"/>
+          </w:tcPr>
+          <w:p>
+            <w:pPr>
+              <w:pStyle w:val="ListParagraph"/>
+              <w:spacing w:line="360" w:lineRule="auto"/>
+              <w:ind w:left="0"/>
+              <w:rPr>
+                <w:rFonts w:ascii="Times New Roman" w:hAnsi="Times New Roman" w:cs="Times New Roman"/>
+                <w:sz w:val="28"/>
+                <w:szCs w:val="28"/>
+              </w:rPr>
+            </w:pPr>
+            <w:r>
+              <w:rPr>
+                <w:rFonts w:ascii="Times New Roman" w:hAnsi="Times New Roman" w:cs="Times New Roman"/>
+                <w:sz w:val="28"/>
+                <w:szCs w:val="28"/>
+              </w:rPr>
+              <w:t>13</w:t>
+            </w:r>
+          </w:p>
+        </w:tc>
+      </w:tr>
+    </w:tbl>
+    <w:p>
+      <w:pPr>
+        <w:spacing w:line="360" w:lineRule="auto"/>
+        <w:rPr>
+          <w:rFonts w:ascii="Times New Roman" w:hAnsi="Times New Roman" w:cs="Times New Roman"/>
+          <w:sz w:val="28"/>
+          <w:szCs w:val="28"/>
+        </w:rPr>
+      </w:pPr>
+      <w:r>
+        <w:rPr>
+          <w:rFonts w:ascii="Times New Roman" w:hAnsi="Times New Roman" w:cs="Times New Roman"/>
+          <w:sz w:val="28"/>
+          <w:szCs w:val="28"/>
+        </w:rPr>
+        <w:br/>
       </w:r>
     </w:p>
     <w:p>

</xml_diff>

<commit_message>
Added solution for problem 3
</commit_message>
<xml_diff>
--- a/ProblemSolving/Dufrane_Loubna_ProblemSolving.docx
+++ b/ProblemSolving/Dufrane_Loubna_ProblemSolving.docx
@@ -1242,13 +1242,65 @@
     </w:tbl>
     <w:p>
       <w:pPr>
-        <w:spacing w:line="360" w:lineRule="auto"/>
-        <w:rPr>
-          <w:rFonts w:ascii="Times New Roman" w:hAnsi="Times New Roman" w:cs="Times New Roman"/>
-          <w:sz w:val="28"/>
-          <w:szCs w:val="28"/>
-        </w:rPr>
-      </w:pPr>
+        <w:pStyle w:val="ListParagraph"/>
+        <w:numPr>
+          <w:ilvl w:val="0"/>
+          <w:numId w:val="8"/>
+        </w:numPr>
+        <w:spacing w:line="360" w:lineRule="auto"/>
+        <w:rPr>
+          <w:rFonts w:ascii="Times New Roman" w:hAnsi="Times New Roman" w:cs="Times New Roman"/>
+          <w:sz w:val="28"/>
+          <w:szCs w:val="28"/>
+        </w:rPr>
+      </w:pPr>
+      <w:r>
+        <w:rPr>
+          <w:rFonts w:ascii="Times New Roman" w:hAnsi="Times New Roman" w:cs="Times New Roman"/>
+          <w:sz w:val="28"/>
+          <w:szCs w:val="28"/>
+        </w:rPr>
+        <w:t xml:space="preserve">This solution meets the goals and </w:t>
+      </w:r>
+      <w:r>
+        <w:rPr>
+          <w:rFonts w:ascii="Times New Roman" w:hAnsi="Times New Roman" w:cs="Times New Roman"/>
+          <w:sz w:val="28"/>
+          <w:szCs w:val="28"/>
+        </w:rPr>
+        <w:t>works in all cases.</w:t>
+      </w:r>
+      <w:r>
+        <w:rPr>
+          <w:rFonts w:ascii="Times New Roman" w:hAnsi="Times New Roman" w:cs="Times New Roman"/>
+          <w:sz w:val="28"/>
+          <w:szCs w:val="28"/>
+        </w:rPr>
+        <w:t xml:space="preserve"> </w:t>
+      </w:r>
+    </w:p>
+    <w:p>
+      <w:pPr>
+        <w:pStyle w:val="ListParagraph"/>
+        <w:numPr>
+          <w:ilvl w:val="0"/>
+          <w:numId w:val="8"/>
+        </w:numPr>
+        <w:spacing w:line="360" w:lineRule="auto"/>
+        <w:rPr>
+          <w:rFonts w:ascii="Times New Roman" w:hAnsi="Times New Roman" w:cs="Times New Roman"/>
+          <w:sz w:val="28"/>
+          <w:szCs w:val="28"/>
+        </w:rPr>
+      </w:pPr>
+      <w:r>
+        <w:rPr>
+          <w:rFonts w:ascii="Times New Roman" w:hAnsi="Times New Roman" w:cs="Times New Roman"/>
+          <w:sz w:val="28"/>
+          <w:szCs w:val="28"/>
+        </w:rPr>
+        <w:t>The best way to explain the solution is to use a formula; this is a 3-step calculation.</w:t>
+      </w:r>
       <w:r>
         <w:rPr>
           <w:rFonts w:ascii="Times New Roman" w:hAnsi="Times New Roman" w:cs="Times New Roman"/>
@@ -1257,6 +1309,791 @@
         </w:rPr>
         <w:br/>
       </w:r>
+    </w:p>
+    <w:p>
+      <w:pPr>
+        <w:pStyle w:val="ListParagraph"/>
+        <w:numPr>
+          <w:ilvl w:val="3"/>
+          <w:numId w:val="9"/>
+        </w:numPr>
+        <w:spacing w:line="360" w:lineRule="auto"/>
+        <w:rPr>
+          <w:rFonts w:ascii="Times New Roman" w:hAnsi="Times New Roman" w:cs="Times New Roman"/>
+          <w:color w:val="0000FF"/>
+          <w:sz w:val="28"/>
+          <w:szCs w:val="28"/>
+        </w:rPr>
+      </w:pPr>
+      <w:r>
+        <w:rPr>
+          <w:rFonts w:ascii="Times New Roman" w:hAnsi="Times New Roman" w:cs="Times New Roman"/>
+          <w:b/>
+          <w:sz w:val="28"/>
+          <w:szCs w:val="28"/>
+        </w:rPr>
+        <w:t>S</w:t>
+      </w:r>
+      <w:r>
+        <w:rPr>
+          <w:rFonts w:ascii="Times New Roman" w:hAnsi="Times New Roman" w:cs="Times New Roman"/>
+          <w:b/>
+          <w:sz w:val="28"/>
+          <w:szCs w:val="28"/>
+        </w:rPr>
+        <w:t>tep 1:</w:t>
+      </w:r>
+      <w:r>
+        <w:rPr>
+          <w:rFonts w:ascii="Times New Roman" w:hAnsi="Times New Roman" w:cs="Times New Roman"/>
+          <w:sz w:val="28"/>
+          <w:szCs w:val="28"/>
+        </w:rPr>
+        <w:t xml:space="preserve"> Divide number by 8 to get a result. </w:t>
+      </w:r>
+      <w:r>
+        <w:rPr>
+          <w:rFonts w:ascii="Times New Roman" w:hAnsi="Times New Roman" w:cs="Times New Roman"/>
+          <w:sz w:val="28"/>
+          <w:szCs w:val="28"/>
+        </w:rPr>
+        <w:br/>
+      </w:r>
+      <w:proofErr w:type="gramStart"/>
+      <w:r>
+        <w:rPr>
+          <w:rFonts w:ascii="Times New Roman" w:hAnsi="Times New Roman" w:cs="Times New Roman"/>
+          <w:color w:val="0000FF"/>
+          <w:sz w:val="28"/>
+          <w:szCs w:val="28"/>
+        </w:rPr>
+        <w:t>n</w:t>
+      </w:r>
+      <w:proofErr w:type="gramEnd"/>
+      <w:r>
+        <w:rPr>
+          <w:rFonts w:ascii="Times New Roman" w:hAnsi="Times New Roman" w:cs="Times New Roman"/>
+          <w:color w:val="0000FF"/>
+          <w:sz w:val="28"/>
+          <w:szCs w:val="28"/>
+        </w:rPr>
+        <w:t xml:space="preserve"> / 8 = R1</w:t>
+      </w:r>
+    </w:p>
+    <w:p>
+      <w:pPr>
+        <w:pStyle w:val="ListParagraph"/>
+        <w:numPr>
+          <w:ilvl w:val="3"/>
+          <w:numId w:val="9"/>
+        </w:numPr>
+        <w:spacing w:line="360" w:lineRule="auto"/>
+        <w:rPr>
+          <w:rFonts w:ascii="Times New Roman" w:hAnsi="Times New Roman" w:cs="Times New Roman"/>
+          <w:sz w:val="28"/>
+          <w:szCs w:val="28"/>
+        </w:rPr>
+      </w:pPr>
+      <w:r>
+        <w:rPr>
+          <w:rFonts w:ascii="Times New Roman" w:hAnsi="Times New Roman" w:cs="Times New Roman"/>
+          <w:b/>
+          <w:sz w:val="28"/>
+          <w:szCs w:val="28"/>
+        </w:rPr>
+        <w:t>Step 2:</w:t>
+      </w:r>
+      <w:r>
+        <w:rPr>
+          <w:rFonts w:ascii="Times New Roman" w:hAnsi="Times New Roman" w:cs="Times New Roman"/>
+          <w:sz w:val="28"/>
+          <w:szCs w:val="28"/>
+        </w:rPr>
+        <w:t xml:space="preserve"> Check if R1 is a multiple, if there is no remainder, then it’s a multiple in which case you already know it’s the index finger.</w:t>
+      </w:r>
+    </w:p>
+    <w:p>
+      <w:pPr>
+        <w:pStyle w:val="ListParagraph"/>
+        <w:numPr>
+          <w:ilvl w:val="3"/>
+          <w:numId w:val="9"/>
+        </w:numPr>
+        <w:spacing w:line="360" w:lineRule="auto"/>
+        <w:rPr>
+          <w:rFonts w:ascii="Times New Roman" w:hAnsi="Times New Roman" w:cs="Times New Roman"/>
+          <w:sz w:val="28"/>
+          <w:szCs w:val="28"/>
+        </w:rPr>
+      </w:pPr>
+      <w:r>
+        <w:rPr>
+          <w:rFonts w:ascii="Times New Roman" w:hAnsi="Times New Roman" w:cs="Times New Roman"/>
+          <w:b/>
+          <w:sz w:val="28"/>
+          <w:szCs w:val="28"/>
+        </w:rPr>
+        <w:t>Step 3:</w:t>
+      </w:r>
+      <w:r>
+        <w:rPr>
+          <w:rFonts w:ascii="Times New Roman" w:hAnsi="Times New Roman" w:cs="Times New Roman"/>
+          <w:sz w:val="28"/>
+          <w:szCs w:val="28"/>
+        </w:rPr>
+        <w:t xml:space="preserve"> If it’s not the index finger, take just the whole number of R1 and multiply that by 8.</w:t>
+      </w:r>
+    </w:p>
+    <w:p>
+      <w:pPr>
+        <w:pStyle w:val="ListParagraph"/>
+        <w:spacing w:line="360" w:lineRule="auto"/>
+        <w:ind w:left="1440"/>
+        <w:rPr>
+          <w:rFonts w:ascii="Times New Roman" w:hAnsi="Times New Roman" w:cs="Times New Roman"/>
+          <w:color w:val="0000FF"/>
+          <w:sz w:val="28"/>
+          <w:szCs w:val="28"/>
+        </w:rPr>
+      </w:pPr>
+      <w:r>
+        <w:rPr>
+          <w:rFonts w:ascii="Times New Roman" w:hAnsi="Times New Roman" w:cs="Times New Roman"/>
+          <w:color w:val="0000FF"/>
+          <w:sz w:val="28"/>
+          <w:szCs w:val="28"/>
+        </w:rPr>
+        <w:t>R1 * 8 = R2</w:t>
+      </w:r>
+    </w:p>
+    <w:p>
+      <w:pPr>
+        <w:pStyle w:val="ListParagraph"/>
+        <w:numPr>
+          <w:ilvl w:val="3"/>
+          <w:numId w:val="9"/>
+        </w:numPr>
+        <w:spacing w:line="360" w:lineRule="auto"/>
+        <w:rPr>
+          <w:rFonts w:ascii="Times New Roman" w:hAnsi="Times New Roman" w:cs="Times New Roman"/>
+          <w:sz w:val="28"/>
+          <w:szCs w:val="28"/>
+        </w:rPr>
+      </w:pPr>
+      <w:r>
+        <w:rPr>
+          <w:rFonts w:ascii="Times New Roman" w:hAnsi="Times New Roman" w:cs="Times New Roman"/>
+          <w:b/>
+          <w:sz w:val="28"/>
+          <w:szCs w:val="28"/>
+        </w:rPr>
+        <w:t>Step 4:</w:t>
+      </w:r>
+      <w:r>
+        <w:rPr>
+          <w:rFonts w:ascii="Times New Roman" w:hAnsi="Times New Roman" w:cs="Times New Roman"/>
+          <w:sz w:val="28"/>
+          <w:szCs w:val="28"/>
+        </w:rPr>
+        <w:t xml:space="preserve"> Take R1 and subtract R2 to get the actual remainder, which will coincide, with one of the fingers based on the table above.</w:t>
+      </w:r>
+    </w:p>
+    <w:p>
+      <w:pPr>
+        <w:pStyle w:val="ListParagraph"/>
+        <w:spacing w:line="360" w:lineRule="auto"/>
+        <w:ind w:left="1440"/>
+        <w:rPr>
+          <w:rFonts w:ascii="Times New Roman" w:hAnsi="Times New Roman" w:cs="Times New Roman"/>
+          <w:color w:val="0000FF"/>
+          <w:sz w:val="28"/>
+          <w:szCs w:val="28"/>
+        </w:rPr>
+      </w:pPr>
+      <w:r>
+        <w:rPr>
+          <w:rFonts w:ascii="Times New Roman" w:hAnsi="Times New Roman" w:cs="Times New Roman"/>
+          <w:color w:val="0000FF"/>
+          <w:sz w:val="28"/>
+          <w:szCs w:val="28"/>
+        </w:rPr>
+        <w:t>R</w:t>
+      </w:r>
+      <w:r>
+        <w:rPr>
+          <w:rFonts w:ascii="Times New Roman" w:hAnsi="Times New Roman" w:cs="Times New Roman"/>
+          <w:color w:val="0000FF"/>
+          <w:sz w:val="28"/>
+          <w:szCs w:val="28"/>
+        </w:rPr>
+        <w:t>1</w:t>
+      </w:r>
+      <w:r>
+        <w:rPr>
+          <w:rFonts w:ascii="Times New Roman" w:hAnsi="Times New Roman" w:cs="Times New Roman"/>
+          <w:color w:val="0000FF"/>
+          <w:sz w:val="28"/>
+          <w:szCs w:val="28"/>
+        </w:rPr>
+        <w:t xml:space="preserve"> – R</w:t>
+      </w:r>
+      <w:r>
+        <w:rPr>
+          <w:rFonts w:ascii="Times New Roman" w:hAnsi="Times New Roman" w:cs="Times New Roman"/>
+          <w:color w:val="0000FF"/>
+          <w:sz w:val="28"/>
+          <w:szCs w:val="28"/>
+        </w:rPr>
+        <w:t>2</w:t>
+      </w:r>
+      <w:r>
+        <w:rPr>
+          <w:rFonts w:ascii="Times New Roman" w:hAnsi="Times New Roman" w:cs="Times New Roman"/>
+          <w:color w:val="0000FF"/>
+          <w:sz w:val="28"/>
+          <w:szCs w:val="28"/>
+        </w:rPr>
+        <w:t xml:space="preserve"> = R</w:t>
+      </w:r>
+    </w:p>
+    <w:p>
+      <w:pPr>
+        <w:spacing w:line="360" w:lineRule="auto"/>
+        <w:ind w:left="1080"/>
+        <w:rPr>
+          <w:rFonts w:ascii="Times New Roman" w:hAnsi="Times New Roman" w:cs="Times New Roman"/>
+          <w:sz w:val="28"/>
+          <w:szCs w:val="28"/>
+        </w:rPr>
+      </w:pPr>
+      <w:r>
+        <w:rPr>
+          <w:rFonts w:ascii="Times New Roman" w:hAnsi="Times New Roman" w:cs="Times New Roman"/>
+          <w:sz w:val="28"/>
+          <w:szCs w:val="28"/>
+        </w:rPr>
+        <w:br/>
+        <w:t>An example counting to 57</w:t>
+      </w:r>
+    </w:p>
+    <w:p>
+      <w:pPr>
+        <w:pStyle w:val="ListParagraph"/>
+        <w:numPr>
+          <w:ilvl w:val="3"/>
+          <w:numId w:val="7"/>
+        </w:numPr>
+        <w:spacing w:line="360" w:lineRule="auto"/>
+        <w:rPr>
+          <w:rFonts w:ascii="Times New Roman" w:hAnsi="Times New Roman" w:cs="Times New Roman"/>
+          <w:sz w:val="28"/>
+          <w:szCs w:val="28"/>
+        </w:rPr>
+      </w:pPr>
+      <w:r>
+        <w:rPr>
+          <w:rFonts w:ascii="Times New Roman" w:hAnsi="Times New Roman" w:cs="Times New Roman"/>
+          <w:sz w:val="28"/>
+          <w:szCs w:val="28"/>
+        </w:rPr>
+        <w:t>Divide number by 8    57/8 = 7.125</w:t>
+      </w:r>
+    </w:p>
+    <w:p>
+      <w:pPr>
+        <w:pStyle w:val="ListParagraph"/>
+        <w:numPr>
+          <w:ilvl w:val="3"/>
+          <w:numId w:val="7"/>
+        </w:numPr>
+        <w:spacing w:line="360" w:lineRule="auto"/>
+        <w:rPr>
+          <w:rFonts w:ascii="Times New Roman" w:hAnsi="Times New Roman" w:cs="Times New Roman"/>
+          <w:sz w:val="28"/>
+          <w:szCs w:val="28"/>
+        </w:rPr>
+      </w:pPr>
+      <w:r>
+        <w:rPr>
+          <w:rFonts w:ascii="Times New Roman" w:hAnsi="Times New Roman" w:cs="Times New Roman"/>
+          <w:sz w:val="28"/>
+          <w:szCs w:val="28"/>
+        </w:rPr>
+        <w:t xml:space="preserve">7.125 </w:t>
+      </w:r>
+      <w:proofErr w:type="gramStart"/>
+      <w:r>
+        <w:rPr>
+          <w:rFonts w:ascii="Times New Roman" w:hAnsi="Times New Roman" w:cs="Times New Roman"/>
+          <w:sz w:val="28"/>
+          <w:szCs w:val="28"/>
+        </w:rPr>
+        <w:t>is</w:t>
+      </w:r>
+      <w:proofErr w:type="gramEnd"/>
+      <w:r>
+        <w:rPr>
+          <w:rFonts w:ascii="Times New Roman" w:hAnsi="Times New Roman" w:cs="Times New Roman"/>
+          <w:sz w:val="28"/>
+          <w:szCs w:val="28"/>
+        </w:rPr>
+        <w:t xml:space="preserve"> not a multiple of 8 so it is not the index finger.</w:t>
+      </w:r>
+    </w:p>
+    <w:p>
+      <w:pPr>
+        <w:pStyle w:val="ListParagraph"/>
+        <w:numPr>
+          <w:ilvl w:val="3"/>
+          <w:numId w:val="7"/>
+        </w:numPr>
+        <w:spacing w:line="360" w:lineRule="auto"/>
+        <w:rPr>
+          <w:rFonts w:ascii="Times New Roman" w:hAnsi="Times New Roman" w:cs="Times New Roman"/>
+          <w:sz w:val="28"/>
+          <w:szCs w:val="28"/>
+        </w:rPr>
+      </w:pPr>
+      <w:r>
+        <w:rPr>
+          <w:rFonts w:ascii="Times New Roman" w:hAnsi="Times New Roman" w:cs="Times New Roman"/>
+          <w:sz w:val="28"/>
+          <w:szCs w:val="28"/>
+        </w:rPr>
+        <w:t>Multiply result by 8 to get actual multiple 7*8= 56</w:t>
+      </w:r>
+    </w:p>
+    <w:p>
+      <w:pPr>
+        <w:pStyle w:val="ListParagraph"/>
+        <w:numPr>
+          <w:ilvl w:val="3"/>
+          <w:numId w:val="7"/>
+        </w:numPr>
+        <w:spacing w:line="360" w:lineRule="auto"/>
+        <w:rPr>
+          <w:rFonts w:ascii="Times New Roman" w:hAnsi="Times New Roman" w:cs="Times New Roman"/>
+          <w:sz w:val="28"/>
+          <w:szCs w:val="28"/>
+        </w:rPr>
+      </w:pPr>
+      <w:r>
+        <w:rPr>
+          <w:rFonts w:ascii="Times New Roman" w:hAnsi="Times New Roman" w:cs="Times New Roman"/>
+          <w:sz w:val="28"/>
+          <w:szCs w:val="28"/>
+        </w:rPr>
+        <w:t>Subtract original number from actual multiple 57-56 =1</w:t>
+      </w:r>
+    </w:p>
+    <w:p>
+      <w:pPr>
+        <w:pStyle w:val="ListParagraph"/>
+        <w:numPr>
+          <w:ilvl w:val="3"/>
+          <w:numId w:val="7"/>
+        </w:numPr>
+        <w:spacing w:line="360" w:lineRule="auto"/>
+        <w:rPr>
+          <w:rFonts w:ascii="Times New Roman" w:hAnsi="Times New Roman" w:cs="Times New Roman"/>
+          <w:sz w:val="28"/>
+          <w:szCs w:val="28"/>
+        </w:rPr>
+      </w:pPr>
+      <w:r>
+        <w:rPr>
+          <w:rFonts w:ascii="Times New Roman" w:hAnsi="Times New Roman" w:cs="Times New Roman"/>
+          <w:sz w:val="28"/>
+          <w:szCs w:val="28"/>
+        </w:rPr>
+        <w:t>She lands on the thumb.</w:t>
+      </w:r>
+    </w:p>
+    <w:p>
+      <w:pPr>
+        <w:spacing w:line="360" w:lineRule="auto"/>
+        <w:rPr>
+          <w:rFonts w:ascii="Times New Roman" w:hAnsi="Times New Roman" w:cs="Times New Roman"/>
+          <w:sz w:val="28"/>
+          <w:szCs w:val="28"/>
+        </w:rPr>
+      </w:pPr>
+    </w:p>
+    <w:p>
+      <w:pPr>
+        <w:spacing w:line="360" w:lineRule="auto"/>
+        <w:rPr>
+          <w:rFonts w:ascii="Times New Roman" w:hAnsi="Times New Roman" w:cs="Times New Roman"/>
+          <w:sz w:val="28"/>
+          <w:szCs w:val="28"/>
+        </w:rPr>
+      </w:pPr>
+    </w:p>
+    <w:p>
+      <w:pPr>
+        <w:spacing w:line="360" w:lineRule="auto"/>
+        <w:rPr>
+          <w:rFonts w:ascii="Times New Roman" w:hAnsi="Times New Roman" w:cs="Times New Roman"/>
+          <w:sz w:val="28"/>
+          <w:szCs w:val="28"/>
+        </w:rPr>
+      </w:pPr>
+      <w:r>
+        <w:rPr>
+          <w:rFonts w:ascii="Times New Roman" w:hAnsi="Times New Roman" w:cs="Times New Roman"/>
+          <w:sz w:val="28"/>
+          <w:szCs w:val="28"/>
+        </w:rPr>
+        <w:t>I tried a variety of different calculations to get to this formula, and mostly worked on paper to try and work it out. I simply tested with smaller numbers and manually counting out which finger the numbers would land on until a pattern emerged.</w:t>
+      </w:r>
+    </w:p>
+    <w:p>
+      <w:pPr>
+        <w:spacing w:line="360" w:lineRule="auto"/>
+        <w:rPr>
+          <w:rFonts w:ascii="Times New Roman" w:hAnsi="Times New Roman" w:cs="Times New Roman"/>
+          <w:sz w:val="28"/>
+          <w:szCs w:val="28"/>
+        </w:rPr>
+      </w:pPr>
+    </w:p>
+    <w:p>
+      <w:pPr>
+        <w:spacing w:line="360" w:lineRule="auto"/>
+        <w:rPr>
+          <w:rFonts w:ascii="Times New Roman" w:hAnsi="Times New Roman" w:cs="Times New Roman"/>
+          <w:b/>
+          <w:sz w:val="28"/>
+          <w:szCs w:val="28"/>
+        </w:rPr>
+      </w:pPr>
+      <w:r>
+        <w:rPr>
+          <w:rFonts w:ascii="Times New Roman" w:hAnsi="Times New Roman" w:cs="Times New Roman"/>
+          <w:b/>
+          <w:sz w:val="28"/>
+          <w:szCs w:val="28"/>
+        </w:rPr>
+        <w:t>Solutions</w:t>
+      </w:r>
+    </w:p>
+    <w:p>
+      <w:pPr>
+        <w:spacing w:line="360" w:lineRule="auto"/>
+        <w:ind w:left="720"/>
+        <w:rPr>
+          <w:rFonts w:ascii="Times New Roman" w:hAnsi="Times New Roman" w:cs="Times New Roman"/>
+          <w:sz w:val="28"/>
+          <w:szCs w:val="28"/>
+        </w:rPr>
+      </w:pPr>
+      <w:r>
+        <w:rPr>
+          <w:rFonts w:ascii="Times New Roman" w:hAnsi="Times New Roman" w:cs="Times New Roman"/>
+          <w:sz w:val="28"/>
+          <w:szCs w:val="28"/>
+        </w:rPr>
+        <w:t>a)</w:t>
+      </w:r>
+      <w:r>
+        <w:rPr>
+          <w:rFonts w:ascii="Times New Roman" w:hAnsi="Times New Roman" w:cs="Times New Roman"/>
+          <w:sz w:val="28"/>
+          <w:szCs w:val="28"/>
+        </w:rPr>
+        <w:t xml:space="preserve"> 1-10 She will stop on her index finger. </w:t>
+      </w:r>
+      <w:r>
+        <w:rPr>
+          <w:rFonts w:ascii="Times New Roman" w:hAnsi="Times New Roman" w:cs="Times New Roman"/>
+          <w:sz w:val="28"/>
+          <w:szCs w:val="28"/>
+        </w:rPr>
+        <w:br/>
+        <w:t>10/8 = 1.25</w:t>
+      </w:r>
+    </w:p>
+    <w:p>
+      <w:pPr>
+        <w:spacing w:line="360" w:lineRule="auto"/>
+        <w:ind w:left="720"/>
+        <w:rPr>
+          <w:rFonts w:ascii="Times New Roman" w:hAnsi="Times New Roman" w:cs="Times New Roman"/>
+          <w:sz w:val="28"/>
+          <w:szCs w:val="28"/>
+        </w:rPr>
+      </w:pPr>
+      <w:r>
+        <w:rPr>
+          <w:rFonts w:ascii="Times New Roman" w:hAnsi="Times New Roman" w:cs="Times New Roman"/>
+          <w:sz w:val="28"/>
+          <w:szCs w:val="28"/>
+        </w:rPr>
+        <w:t>8 * 1 = 8</w:t>
+      </w:r>
+      <w:r>
+        <w:rPr>
+          <w:rFonts w:ascii="Times New Roman" w:hAnsi="Times New Roman" w:cs="Times New Roman"/>
+          <w:sz w:val="28"/>
+          <w:szCs w:val="28"/>
+        </w:rPr>
+        <w:br/>
+        <w:t>10 – 8 = 2</w:t>
+      </w:r>
+    </w:p>
+    <w:p>
+      <w:pPr>
+        <w:spacing w:line="360" w:lineRule="auto"/>
+        <w:ind w:left="720"/>
+        <w:rPr>
+          <w:rFonts w:ascii="Times New Roman" w:hAnsi="Times New Roman" w:cs="Times New Roman"/>
+          <w:sz w:val="28"/>
+          <w:szCs w:val="28"/>
+        </w:rPr>
+      </w:pPr>
+      <w:r>
+        <w:rPr>
+          <w:rFonts w:ascii="Times New Roman" w:hAnsi="Times New Roman" w:cs="Times New Roman"/>
+          <w:sz w:val="28"/>
+          <w:szCs w:val="28"/>
+        </w:rPr>
+        <w:t xml:space="preserve">2 </w:t>
+      </w:r>
+      <w:proofErr w:type="gramStart"/>
+      <w:r>
+        <w:rPr>
+          <w:rFonts w:ascii="Times New Roman" w:hAnsi="Times New Roman" w:cs="Times New Roman"/>
+          <w:sz w:val="28"/>
+          <w:szCs w:val="28"/>
+        </w:rPr>
+        <w:t>is</w:t>
+      </w:r>
+      <w:proofErr w:type="gramEnd"/>
+      <w:r>
+        <w:rPr>
+          <w:rFonts w:ascii="Times New Roman" w:hAnsi="Times New Roman" w:cs="Times New Roman"/>
+          <w:sz w:val="28"/>
+          <w:szCs w:val="28"/>
+        </w:rPr>
+        <w:t xml:space="preserve"> the index finger.</w:t>
+      </w:r>
+      <w:r>
+        <w:rPr>
+          <w:rFonts w:ascii="Times New Roman" w:hAnsi="Times New Roman" w:cs="Times New Roman"/>
+          <w:sz w:val="28"/>
+          <w:szCs w:val="28"/>
+        </w:rPr>
+        <w:br/>
+      </w:r>
+      <w:r>
+        <w:rPr>
+          <w:rFonts w:ascii="Times New Roman" w:hAnsi="Times New Roman" w:cs="Times New Roman"/>
+          <w:sz w:val="28"/>
+          <w:szCs w:val="28"/>
+        </w:rPr>
+        <w:tab/>
+      </w:r>
+    </w:p>
+    <w:p>
+      <w:pPr>
+        <w:spacing w:line="360" w:lineRule="auto"/>
+        <w:rPr>
+          <w:rFonts w:ascii="Times New Roman" w:hAnsi="Times New Roman" w:cs="Times New Roman"/>
+          <w:sz w:val="28"/>
+          <w:szCs w:val="28"/>
+        </w:rPr>
+      </w:pPr>
+      <w:r>
+        <w:rPr>
+          <w:rFonts w:ascii="Times New Roman" w:hAnsi="Times New Roman" w:cs="Times New Roman"/>
+          <w:sz w:val="28"/>
+          <w:szCs w:val="28"/>
+        </w:rPr>
+        <w:tab/>
+        <w:t xml:space="preserve">b) 1-100 She will stop on her ring finger. </w:t>
+      </w:r>
+    </w:p>
+    <w:p>
+      <w:pPr>
+        <w:spacing w:line="360" w:lineRule="auto"/>
+        <w:ind w:firstLine="720"/>
+        <w:rPr>
+          <w:rFonts w:ascii="Times New Roman" w:hAnsi="Times New Roman" w:cs="Times New Roman"/>
+          <w:sz w:val="28"/>
+          <w:szCs w:val="28"/>
+        </w:rPr>
+      </w:pPr>
+      <w:r>
+        <w:rPr>
+          <w:rFonts w:ascii="Times New Roman" w:hAnsi="Times New Roman" w:cs="Times New Roman"/>
+          <w:sz w:val="28"/>
+          <w:szCs w:val="28"/>
+        </w:rPr>
+        <w:t>100/8 = 12.5</w:t>
+      </w:r>
+    </w:p>
+    <w:p>
+      <w:pPr>
+        <w:spacing w:line="360" w:lineRule="auto"/>
+        <w:ind w:firstLine="720"/>
+        <w:rPr>
+          <w:rFonts w:ascii="Times New Roman" w:hAnsi="Times New Roman" w:cs="Times New Roman"/>
+          <w:sz w:val="28"/>
+          <w:szCs w:val="28"/>
+        </w:rPr>
+      </w:pPr>
+      <w:r>
+        <w:rPr>
+          <w:rFonts w:ascii="Times New Roman" w:hAnsi="Times New Roman" w:cs="Times New Roman"/>
+          <w:sz w:val="28"/>
+          <w:szCs w:val="28"/>
+        </w:rPr>
+        <w:t>8 * 12 = 96</w:t>
+      </w:r>
+    </w:p>
+    <w:p>
+      <w:pPr>
+        <w:spacing w:line="360" w:lineRule="auto"/>
+        <w:ind w:firstLine="720"/>
+        <w:rPr>
+          <w:rFonts w:ascii="Times New Roman" w:hAnsi="Times New Roman" w:cs="Times New Roman"/>
+          <w:sz w:val="28"/>
+          <w:szCs w:val="28"/>
+        </w:rPr>
+      </w:pPr>
+      <w:r>
+        <w:rPr>
+          <w:rFonts w:ascii="Times New Roman" w:hAnsi="Times New Roman" w:cs="Times New Roman"/>
+          <w:sz w:val="28"/>
+          <w:szCs w:val="28"/>
+        </w:rPr>
+        <w:t>100 – 96 = 4</w:t>
+      </w:r>
+      <w:r>
+        <w:rPr>
+          <w:rFonts w:ascii="Times New Roman" w:hAnsi="Times New Roman" w:cs="Times New Roman"/>
+          <w:sz w:val="28"/>
+          <w:szCs w:val="28"/>
+        </w:rPr>
+        <w:br/>
+      </w:r>
+      <w:r>
+        <w:rPr>
+          <w:rFonts w:ascii="Times New Roman" w:hAnsi="Times New Roman" w:cs="Times New Roman"/>
+          <w:sz w:val="28"/>
+          <w:szCs w:val="28"/>
+        </w:rPr>
+        <w:tab/>
+        <w:t>4 is the ring finger.</w:t>
+      </w:r>
+    </w:p>
+    <w:p>
+      <w:pPr>
+        <w:spacing w:line="360" w:lineRule="auto"/>
+        <w:rPr>
+          <w:rFonts w:ascii="Times New Roman" w:hAnsi="Times New Roman" w:cs="Times New Roman"/>
+          <w:sz w:val="28"/>
+          <w:szCs w:val="28"/>
+        </w:rPr>
+      </w:pPr>
+    </w:p>
+    <w:p>
+      <w:pPr>
+        <w:spacing w:line="360" w:lineRule="auto"/>
+        <w:rPr>
+          <w:rFonts w:ascii="Times New Roman" w:hAnsi="Times New Roman" w:cs="Times New Roman"/>
+          <w:sz w:val="28"/>
+          <w:szCs w:val="28"/>
+        </w:rPr>
+      </w:pPr>
+      <w:r>
+        <w:rPr>
+          <w:rFonts w:ascii="Times New Roman" w:hAnsi="Times New Roman" w:cs="Times New Roman"/>
+          <w:sz w:val="28"/>
+          <w:szCs w:val="28"/>
+        </w:rPr>
+        <w:tab/>
+        <w:t xml:space="preserve">c) 1-1000 She will stop on her first finger. </w:t>
+      </w:r>
+      <w:r>
+        <w:rPr>
+          <w:rFonts w:ascii="Times New Roman" w:hAnsi="Times New Roman" w:cs="Times New Roman"/>
+          <w:sz w:val="28"/>
+          <w:szCs w:val="28"/>
+        </w:rPr>
+        <w:br/>
+      </w:r>
+      <w:r>
+        <w:rPr>
+          <w:rFonts w:ascii="Times New Roman" w:hAnsi="Times New Roman" w:cs="Times New Roman"/>
+          <w:sz w:val="28"/>
+          <w:szCs w:val="28"/>
+        </w:rPr>
+        <w:tab/>
+        <w:t xml:space="preserve">1000/8 = 125. </w:t>
+      </w:r>
+      <w:r>
+        <w:rPr>
+          <w:rFonts w:ascii="Times New Roman" w:hAnsi="Times New Roman" w:cs="Times New Roman"/>
+          <w:sz w:val="28"/>
+          <w:szCs w:val="28"/>
+        </w:rPr>
+        <w:br/>
+      </w:r>
+      <w:r>
+        <w:rPr>
+          <w:rFonts w:ascii="Times New Roman" w:hAnsi="Times New Roman" w:cs="Times New Roman"/>
+          <w:sz w:val="28"/>
+          <w:szCs w:val="28"/>
+        </w:rPr>
+        <w:tab/>
+        <w:t>That’s a multiple of 8</w:t>
+      </w:r>
+      <w:r>
+        <w:rPr>
+          <w:rFonts w:ascii="Times New Roman" w:hAnsi="Times New Roman" w:cs="Times New Roman"/>
+          <w:sz w:val="28"/>
+          <w:szCs w:val="28"/>
+        </w:rPr>
+        <w:br/>
+      </w:r>
+      <w:r>
+        <w:rPr>
+          <w:rFonts w:ascii="Times New Roman" w:hAnsi="Times New Roman" w:cs="Times New Roman"/>
+          <w:sz w:val="28"/>
+          <w:szCs w:val="28"/>
+        </w:rPr>
+        <w:tab/>
+        <w:t>8 is the index finger.</w:t>
+      </w:r>
+    </w:p>
+    <w:p>
+      <w:pPr>
+        <w:spacing w:line="360" w:lineRule="auto"/>
+        <w:rPr>
+          <w:rFonts w:ascii="Times New Roman" w:hAnsi="Times New Roman" w:cs="Times New Roman"/>
+          <w:sz w:val="28"/>
+          <w:szCs w:val="28"/>
+        </w:rPr>
+      </w:pPr>
+      <w:r>
+        <w:rPr>
+          <w:rFonts w:ascii="Times New Roman" w:hAnsi="Times New Roman" w:cs="Times New Roman"/>
+          <w:sz w:val="28"/>
+          <w:szCs w:val="28"/>
+        </w:rPr>
+        <w:br/>
+      </w:r>
+    </w:p>
+    <w:p>
+      <w:pPr>
+        <w:spacing w:line="360" w:lineRule="auto"/>
+        <w:rPr>
+          <w:rFonts w:ascii="Times New Roman" w:hAnsi="Times New Roman" w:cs="Times New Roman"/>
+          <w:sz w:val="28"/>
+          <w:szCs w:val="28"/>
+        </w:rPr>
+      </w:pPr>
     </w:p>
     <w:p>
       <w:pPr>
@@ -1269,16 +2106,6 @@
       </w:pPr>
       <w:bookmarkStart w:id="0" w:name="_GoBack"/>
       <w:bookmarkEnd w:id="0"/>
-    </w:p>
-    <w:p>
-      <w:pPr>
-        <w:spacing w:line="360" w:lineRule="auto"/>
-        <w:rPr>
-          <w:rFonts w:ascii="Times New Roman" w:hAnsi="Times New Roman" w:cs="Times New Roman"/>
-          <w:sz w:val="28"/>
-          <w:szCs w:val="28"/>
-        </w:rPr>
-      </w:pPr>
     </w:p>
     <w:sectPr>
       <w:pgSz w:w="12240" w:h="15840"/>

</xml_diff>

<commit_message>
Edited solution for problem 3
</commit_message>
<xml_diff>
--- a/ProblemSolving/Dufrane_Loubna_ProblemSolving.docx
+++ b/ProblemSolving/Dufrane_Loubna_ProblemSolving.docx
@@ -824,24 +824,24 @@
     <w:tbl>
       <w:tblPr>
         <w:tblStyle w:val="TableGrid"/>
-        <w:tblW w:w="3708" w:type="dxa"/>
+        <w:tblW w:w="5043" w:type="dxa"/>
         <w:jc w:val="center"/>
         <w:tblInd w:w="108" w:type="dxa"/>
         <w:tblLook w:val="04A0" w:firstRow="1" w:lastRow="0" w:firstColumn="1" w:lastColumn="0" w:noHBand="0" w:noVBand="1"/>
       </w:tblPr>
       <w:tblGrid>
-        <w:gridCol w:w="2465"/>
-        <w:gridCol w:w="700"/>
-        <w:gridCol w:w="543"/>
+        <w:gridCol w:w="3346"/>
+        <w:gridCol w:w="956"/>
+        <w:gridCol w:w="741"/>
       </w:tblGrid>
       <w:tr>
         <w:trPr>
-          <w:trHeight w:val="474"/>
+          <w:trHeight w:val="569"/>
           <w:jc w:val="center"/>
         </w:trPr>
         <w:tc>
           <w:tcPr>
-            <w:tcW w:w="2465" w:type="dxa"/>
+            <w:tcW w:w="3346" w:type="dxa"/>
           </w:tcPr>
           <w:p>
             <w:pPr>
@@ -866,7 +866,7 @@
         </w:tc>
         <w:tc>
           <w:tcPr>
-            <w:tcW w:w="700" w:type="dxa"/>
+            <w:tcW w:w="956" w:type="dxa"/>
           </w:tcPr>
           <w:p>
             <w:pPr>
@@ -891,7 +891,7 @@
         </w:tc>
         <w:tc>
           <w:tcPr>
-            <w:tcW w:w="543" w:type="dxa"/>
+            <w:tcW w:w="741" w:type="dxa"/>
           </w:tcPr>
           <w:p>
             <w:pPr>
@@ -917,12 +917,12 @@
       </w:tr>
       <w:tr>
         <w:trPr>
-          <w:trHeight w:val="496"/>
+          <w:trHeight w:val="592"/>
           <w:jc w:val="center"/>
         </w:trPr>
         <w:tc>
           <w:tcPr>
-            <w:tcW w:w="2465" w:type="dxa"/>
+            <w:tcW w:w="3346" w:type="dxa"/>
           </w:tcPr>
           <w:p>
             <w:pPr>
@@ -947,7 +947,7 @@
         </w:tc>
         <w:tc>
           <w:tcPr>
-            <w:tcW w:w="700" w:type="dxa"/>
+            <w:tcW w:w="956" w:type="dxa"/>
           </w:tcPr>
           <w:p>
             <w:pPr>
@@ -972,7 +972,7 @@
         </w:tc>
         <w:tc>
           <w:tcPr>
-            <w:tcW w:w="543" w:type="dxa"/>
+            <w:tcW w:w="741" w:type="dxa"/>
           </w:tcPr>
           <w:p>
             <w:pPr>
@@ -998,12 +998,12 @@
       </w:tr>
       <w:tr>
         <w:trPr>
-          <w:trHeight w:val="474"/>
+          <w:trHeight w:val="569"/>
           <w:jc w:val="center"/>
         </w:trPr>
         <w:tc>
           <w:tcPr>
-            <w:tcW w:w="2465" w:type="dxa"/>
+            <w:tcW w:w="3346" w:type="dxa"/>
           </w:tcPr>
           <w:p>
             <w:pPr>
@@ -1028,7 +1028,7 @@
         </w:tc>
         <w:tc>
           <w:tcPr>
-            <w:tcW w:w="700" w:type="dxa"/>
+            <w:tcW w:w="956" w:type="dxa"/>
           </w:tcPr>
           <w:p>
             <w:pPr>
@@ -1053,7 +1053,7 @@
         </w:tc>
         <w:tc>
           <w:tcPr>
-            <w:tcW w:w="543" w:type="dxa"/>
+            <w:tcW w:w="741" w:type="dxa"/>
           </w:tcPr>
           <w:p>
             <w:pPr>
@@ -1079,12 +1079,12 @@
       </w:tr>
       <w:tr>
         <w:trPr>
-          <w:trHeight w:val="496"/>
+          <w:trHeight w:val="592"/>
           <w:jc w:val="center"/>
         </w:trPr>
         <w:tc>
           <w:tcPr>
-            <w:tcW w:w="2465" w:type="dxa"/>
+            <w:tcW w:w="3346" w:type="dxa"/>
           </w:tcPr>
           <w:p>
             <w:pPr>
@@ -1109,7 +1109,7 @@
         </w:tc>
         <w:tc>
           <w:tcPr>
-            <w:tcW w:w="700" w:type="dxa"/>
+            <w:tcW w:w="956" w:type="dxa"/>
           </w:tcPr>
           <w:p>
             <w:pPr>
@@ -1134,7 +1134,7 @@
         </w:tc>
         <w:tc>
           <w:tcPr>
-            <w:tcW w:w="543" w:type="dxa"/>
+            <w:tcW w:w="741" w:type="dxa"/>
           </w:tcPr>
           <w:p>
             <w:pPr>
@@ -1160,12 +1160,12 @@
       </w:tr>
       <w:tr>
         <w:trPr>
-          <w:trHeight w:val="496"/>
+          <w:trHeight w:val="592"/>
           <w:jc w:val="center"/>
         </w:trPr>
         <w:tc>
           <w:tcPr>
-            <w:tcW w:w="2465" w:type="dxa"/>
+            <w:tcW w:w="3346" w:type="dxa"/>
           </w:tcPr>
           <w:p>
             <w:pPr>
@@ -1190,7 +1190,7 @@
         </w:tc>
         <w:tc>
           <w:tcPr>
-            <w:tcW w:w="700" w:type="dxa"/>
+            <w:tcW w:w="956" w:type="dxa"/>
           </w:tcPr>
           <w:p>
             <w:pPr>
@@ -1215,7 +1215,7 @@
         </w:tc>
         <w:tc>
           <w:tcPr>
-            <w:tcW w:w="543" w:type="dxa"/>
+            <w:tcW w:w="741" w:type="dxa"/>
           </w:tcPr>
           <w:p>
             <w:pPr>
@@ -1299,6 +1299,62 @@
           <w:sz w:val="28"/>
           <w:szCs w:val="28"/>
         </w:rPr>
+        <w:t xml:space="preserve">I tried a variety of different calculations to get to this formula, and mostly worked </w:t>
+      </w:r>
+      <w:r>
+        <w:rPr>
+          <w:rFonts w:ascii="Times New Roman" w:hAnsi="Times New Roman" w:cs="Times New Roman"/>
+          <w:sz w:val="28"/>
+          <w:szCs w:val="28"/>
+        </w:rPr>
+        <w:t>it out on paper</w:t>
+      </w:r>
+      <w:r>
+        <w:rPr>
+          <w:rFonts w:ascii="Times New Roman" w:hAnsi="Times New Roman" w:cs="Times New Roman"/>
+          <w:sz w:val="28"/>
+          <w:szCs w:val="28"/>
+        </w:rPr>
+        <w:t xml:space="preserve">. I tested with smaller numbers and manually </w:t>
+      </w:r>
+      <w:r>
+        <w:rPr>
+          <w:rFonts w:ascii="Times New Roman" w:hAnsi="Times New Roman" w:cs="Times New Roman"/>
+          <w:sz w:val="28"/>
+          <w:szCs w:val="28"/>
+        </w:rPr>
+        <w:t>counted</w:t>
+      </w:r>
+      <w:r>
+        <w:rPr>
+          <w:rFonts w:ascii="Times New Roman" w:hAnsi="Times New Roman" w:cs="Times New Roman"/>
+          <w:sz w:val="28"/>
+          <w:szCs w:val="28"/>
+        </w:rPr>
+        <w:t xml:space="preserve"> out which finger the numbers would land on until a pattern emerged.</w:t>
+      </w:r>
+      <w:r>
+        <w:rPr>
+          <w:rFonts w:ascii="Times New Roman" w:hAnsi="Times New Roman" w:cs="Times New Roman"/>
+          <w:sz w:val="28"/>
+          <w:szCs w:val="28"/>
+        </w:rPr>
+        <w:br/>
+      </w:r>
+      <w:r>
+        <w:rPr>
+          <w:rFonts w:ascii="Times New Roman" w:hAnsi="Times New Roman" w:cs="Times New Roman"/>
+          <w:sz w:val="28"/>
+          <w:szCs w:val="28"/>
+        </w:rPr>
+        <w:br/>
+      </w:r>
+      <w:r>
+        <w:rPr>
+          <w:rFonts w:ascii="Times New Roman" w:hAnsi="Times New Roman" w:cs="Times New Roman"/>
+          <w:sz w:val="28"/>
+          <w:szCs w:val="28"/>
+        </w:rPr>
         <w:t>The best way to explain the solution is to use a formula; this is a 3-step calculation.</w:t>
       </w:r>
       <w:r>
@@ -1377,7 +1433,18 @@
           <w:sz w:val="28"/>
           <w:szCs w:val="28"/>
         </w:rPr>
-        <w:t xml:space="preserve"> / 8 = R1</w:t>
+        <w:t xml:space="preserve"> / 8 = R</w:t>
+      </w:r>
+      <w:bookmarkStart w:id="0" w:name="_GoBack"/>
+      <w:bookmarkEnd w:id="0"/>
+      <w:r>
+        <w:rPr>
+          <w:rFonts w:ascii="Times New Roman" w:hAnsi="Times New Roman" w:cs="Times New Roman"/>
+          <w:color w:val="0000FF"/>
+          <w:sz w:val="28"/>
+          <w:szCs w:val="28"/>
+        </w:rPr>
+        <w:t>1</w:t>
       </w:r>
     </w:p>
     <w:p>
@@ -1734,34 +1801,6 @@
         <w:spacing w:line="360" w:lineRule="auto"/>
         <w:rPr>
           <w:rFonts w:ascii="Times New Roman" w:hAnsi="Times New Roman" w:cs="Times New Roman"/>
-          <w:sz w:val="28"/>
-          <w:szCs w:val="28"/>
-        </w:rPr>
-      </w:pPr>
-      <w:r>
-        <w:rPr>
-          <w:rFonts w:ascii="Times New Roman" w:hAnsi="Times New Roman" w:cs="Times New Roman"/>
-          <w:sz w:val="28"/>
-          <w:szCs w:val="28"/>
-        </w:rPr>
-        <w:t>I tried a variety of different calculations to get to this formula, and mostly worked on paper to try and work it out. I simply tested with smaller numbers and manually counting out which finger the numbers would land on until a pattern emerged.</w:t>
-      </w:r>
-    </w:p>
-    <w:p>
-      <w:pPr>
-        <w:spacing w:line="360" w:lineRule="auto"/>
-        <w:rPr>
-          <w:rFonts w:ascii="Times New Roman" w:hAnsi="Times New Roman" w:cs="Times New Roman"/>
-          <w:sz w:val="28"/>
-          <w:szCs w:val="28"/>
-        </w:rPr>
-      </w:pPr>
-    </w:p>
-    <w:p>
-      <w:pPr>
-        <w:spacing w:line="360" w:lineRule="auto"/>
-        <w:rPr>
-          <w:rFonts w:ascii="Times New Roman" w:hAnsi="Times New Roman" w:cs="Times New Roman"/>
           <w:b/>
           <w:sz w:val="28"/>
           <w:szCs w:val="28"/>
@@ -2104,8 +2143,6 @@
           <w:szCs w:val="28"/>
         </w:rPr>
       </w:pPr>
-      <w:bookmarkStart w:id="0" w:name="_GoBack"/>
-      <w:bookmarkEnd w:id="0"/>
     </w:p>
     <w:sectPr>
       <w:pgSz w:w="12240" w:h="15840"/>

</xml_diff>

<commit_message>
Adding another test example for problem 3
</commit_message>
<xml_diff>
--- a/ProblemSolving/Dufrane_Loubna_ProblemSolving.docx
+++ b/ProblemSolving/Dufrane_Loubna_ProblemSolving.docx
@@ -1433,18 +1433,7 @@
           <w:sz w:val="28"/>
           <w:szCs w:val="28"/>
         </w:rPr>
-        <w:t xml:space="preserve"> / 8 = R</w:t>
-      </w:r>
-      <w:bookmarkStart w:id="0" w:name="_GoBack"/>
-      <w:bookmarkEnd w:id="0"/>
-      <w:r>
-        <w:rPr>
-          <w:rFonts w:ascii="Times New Roman" w:hAnsi="Times New Roman" w:cs="Times New Roman"/>
-          <w:color w:val="0000FF"/>
-          <w:sz w:val="28"/>
-          <w:szCs w:val="28"/>
-        </w:rPr>
-        <w:t>1</w:t>
+        <w:t xml:space="preserve"> / 8 = R1</w:t>
       </w:r>
     </w:p>
     <w:p>
@@ -1629,6 +1618,7 @@
         <w:ind w:left="1080"/>
         <w:rPr>
           <w:rFonts w:ascii="Times New Roman" w:hAnsi="Times New Roman" w:cs="Times New Roman"/>
+          <w:b/>
           <w:sz w:val="28"/>
           <w:szCs w:val="28"/>
         </w:rPr>
@@ -1640,6 +1630,14 @@
           <w:szCs w:val="28"/>
         </w:rPr>
         <w:br/>
+      </w:r>
+      <w:r>
+        <w:rPr>
+          <w:rFonts w:ascii="Times New Roman" w:hAnsi="Times New Roman" w:cs="Times New Roman"/>
+          <w:b/>
+          <w:sz w:val="28"/>
+          <w:szCs w:val="28"/>
+        </w:rPr>
         <w:t>An example counting to 57</w:t>
       </w:r>
     </w:p>
@@ -1775,6 +1773,66 @@
         </w:rPr>
         <w:t>She lands on the thumb.</w:t>
       </w:r>
+    </w:p>
+    <w:p>
+      <w:pPr>
+        <w:spacing w:line="360" w:lineRule="auto"/>
+        <w:rPr>
+          <w:rFonts w:ascii="Times New Roman" w:hAnsi="Times New Roman" w:cs="Times New Roman"/>
+          <w:sz w:val="28"/>
+          <w:szCs w:val="28"/>
+        </w:rPr>
+      </w:pPr>
+    </w:p>
+    <w:p>
+      <w:pPr>
+        <w:spacing w:line="360" w:lineRule="auto"/>
+        <w:ind w:left="1080"/>
+        <w:rPr>
+          <w:rFonts w:ascii="Times New Roman" w:hAnsi="Times New Roman" w:cs="Times New Roman"/>
+          <w:sz w:val="28"/>
+          <w:szCs w:val="28"/>
+        </w:rPr>
+      </w:pPr>
+      <w:r>
+        <w:rPr>
+          <w:rFonts w:ascii="Times New Roman" w:hAnsi="Times New Roman" w:cs="Times New Roman"/>
+          <w:b/>
+          <w:sz w:val="28"/>
+          <w:szCs w:val="28"/>
+        </w:rPr>
+        <w:t xml:space="preserve">An example counting to </w:t>
+      </w:r>
+      <w:r>
+        <w:rPr>
+          <w:rFonts w:ascii="Times New Roman" w:hAnsi="Times New Roman" w:cs="Times New Roman"/>
+          <w:b/>
+          <w:sz w:val="28"/>
+          <w:szCs w:val="28"/>
+        </w:rPr>
+        <w:t>2</w:t>
+      </w:r>
+      <w:r>
+        <w:rPr>
+          <w:rFonts w:ascii="Times New Roman" w:hAnsi="Times New Roman" w:cs="Times New Roman"/>
+          <w:b/>
+          <w:sz w:val="28"/>
+          <w:szCs w:val="28"/>
+        </w:rPr>
+        <w:t>7</w:t>
+      </w:r>
+      <w:bookmarkStart w:id="0" w:name="_GoBack"/>
+      <w:bookmarkEnd w:id="0"/>
+    </w:p>
+    <w:p>
+      <w:pPr>
+        <w:spacing w:line="360" w:lineRule="auto"/>
+        <w:rPr>
+          <w:rFonts w:ascii="Times New Roman" w:hAnsi="Times New Roman" w:cs="Times New Roman"/>
+          <w:sz w:val="28"/>
+          <w:szCs w:val="28"/>
+        </w:rPr>
+      </w:pPr>
     </w:p>
     <w:p>
       <w:pPr>

</xml_diff>

<commit_message>
implemented solution to example2 in problem 3
</commit_message>
<xml_diff>
--- a/ProblemSolving/Dufrane_Loubna_ProblemSolving.docx
+++ b/ProblemSolving/Dufrane_Loubna_ProblemSolving.docx
@@ -1415,7 +1415,6 @@
         </w:rPr>
         <w:br/>
       </w:r>
-      <w:proofErr w:type="gramStart"/>
       <w:r>
         <w:rPr>
           <w:rFonts w:ascii="Times New Roman" w:hAnsi="Times New Roman" w:cs="Times New Roman"/>
@@ -1423,17 +1422,7 @@
           <w:sz w:val="28"/>
           <w:szCs w:val="28"/>
         </w:rPr>
-        <w:t>n</w:t>
-      </w:r>
-      <w:proofErr w:type="gramEnd"/>
-      <w:r>
-        <w:rPr>
-          <w:rFonts w:ascii="Times New Roman" w:hAnsi="Times New Roman" w:cs="Times New Roman"/>
-          <w:color w:val="0000FF"/>
-          <w:sz w:val="28"/>
-          <w:szCs w:val="28"/>
-        </w:rPr>
-        <w:t xml:space="preserve"> / 8 = R1</w:t>
+        <w:t>n / 8 = R1</w:t>
       </w:r>
     </w:p>
     <w:p>
@@ -1684,25 +1673,7 @@
           <w:sz w:val="28"/>
           <w:szCs w:val="28"/>
         </w:rPr>
-        <w:t xml:space="preserve">7.125 </w:t>
-      </w:r>
-      <w:proofErr w:type="gramStart"/>
-      <w:r>
-        <w:rPr>
-          <w:rFonts w:ascii="Times New Roman" w:hAnsi="Times New Roman" w:cs="Times New Roman"/>
-          <w:sz w:val="28"/>
-          <w:szCs w:val="28"/>
-        </w:rPr>
-        <w:t>is</w:t>
-      </w:r>
-      <w:proofErr w:type="gramEnd"/>
-      <w:r>
-        <w:rPr>
-          <w:rFonts w:ascii="Times New Roman" w:hAnsi="Times New Roman" w:cs="Times New Roman"/>
-          <w:sz w:val="28"/>
-          <w:szCs w:val="28"/>
-        </w:rPr>
-        <w:t xml:space="preserve"> not a multiple of 8 so it is not the index finger.</w:t>
+        <w:t>7.125 is not a multiple of 8 so it is not the index finger.</w:t>
       </w:r>
     </w:p>
     <w:p>
@@ -1790,17 +1761,18 @@
         <w:ind w:left="1080"/>
         <w:rPr>
           <w:rFonts w:ascii="Times New Roman" w:hAnsi="Times New Roman" w:cs="Times New Roman"/>
-          <w:sz w:val="28"/>
-          <w:szCs w:val="28"/>
-        </w:rPr>
-      </w:pPr>
-      <w:r>
-        <w:rPr>
-          <w:rFonts w:ascii="Times New Roman" w:hAnsi="Times New Roman" w:cs="Times New Roman"/>
           <w:b/>
           <w:sz w:val="28"/>
           <w:szCs w:val="28"/>
         </w:rPr>
+      </w:pPr>
+      <w:r>
+        <w:rPr>
+          <w:rFonts w:ascii="Times New Roman" w:hAnsi="Times New Roman" w:cs="Times New Roman"/>
+          <w:b/>
+          <w:sz w:val="28"/>
+          <w:szCs w:val="28"/>
+        </w:rPr>
         <w:t xml:space="preserve">An example counting to </w:t>
       </w:r>
       <w:r>
@@ -1820,6 +1792,80 @@
           <w:szCs w:val="28"/>
         </w:rPr>
         <w:t>7</w:t>
+      </w:r>
+    </w:p>
+    <w:p>
+      <w:pPr>
+        <w:spacing w:line="360" w:lineRule="auto"/>
+        <w:ind w:left="1080"/>
+        <w:rPr>
+          <w:rFonts w:ascii="Times New Roman" w:hAnsi="Times New Roman" w:cs="Times New Roman"/>
+          <w:sz w:val="28"/>
+          <w:szCs w:val="28"/>
+        </w:rPr>
+      </w:pPr>
+      <w:r>
+        <w:rPr>
+          <w:rFonts w:ascii="Times New Roman" w:hAnsi="Times New Roman" w:cs="Times New Roman"/>
+          <w:sz w:val="28"/>
+          <w:szCs w:val="28"/>
+        </w:rPr>
+        <w:t xml:space="preserve">27/8 = </w:t>
+      </w:r>
+      <w:r>
+        <w:rPr>
+          <w:rFonts w:ascii="Times New Roman" w:hAnsi="Times New Roman" w:cs="Times New Roman"/>
+          <w:sz w:val="28"/>
+          <w:szCs w:val="28"/>
+        </w:rPr>
+        <w:t>3.375</w:t>
+      </w:r>
+    </w:p>
+    <w:p>
+      <w:pPr>
+        <w:spacing w:line="360" w:lineRule="auto"/>
+        <w:ind w:left="1080"/>
+        <w:rPr>
+          <w:rFonts w:ascii="Times New Roman" w:hAnsi="Times New Roman" w:cs="Times New Roman"/>
+          <w:sz w:val="28"/>
+          <w:szCs w:val="28"/>
+        </w:rPr>
+      </w:pPr>
+      <w:r>
+        <w:rPr>
+          <w:rFonts w:ascii="Times New Roman" w:hAnsi="Times New Roman" w:cs="Times New Roman"/>
+          <w:sz w:val="28"/>
+          <w:szCs w:val="28"/>
+        </w:rPr>
+        <w:t>8 * 3 = 24</w:t>
+      </w:r>
+    </w:p>
+    <w:p>
+      <w:pPr>
+        <w:spacing w:line="360" w:lineRule="auto"/>
+        <w:ind w:left="1080"/>
+        <w:rPr>
+          <w:rFonts w:ascii="Times New Roman" w:hAnsi="Times New Roman" w:cs="Times New Roman"/>
+          <w:sz w:val="28"/>
+          <w:szCs w:val="28"/>
+        </w:rPr>
+      </w:pPr>
+      <w:r>
+        <w:rPr>
+          <w:rFonts w:ascii="Times New Roman" w:hAnsi="Times New Roman" w:cs="Times New Roman"/>
+          <w:sz w:val="28"/>
+          <w:szCs w:val="28"/>
+        </w:rPr>
+        <w:t>27 -24 = 3</w:t>
+      </w:r>
+      <w:r>
+        <w:rPr>
+          <w:rFonts w:ascii="Times New Roman" w:hAnsi="Times New Roman" w:cs="Times New Roman"/>
+          <w:sz w:val="28"/>
+          <w:szCs w:val="28"/>
+        </w:rPr>
+        <w:br/>
+        <w:t>Lands on middle finger.</w:t>
       </w:r>
       <w:bookmarkStart w:id="0" w:name="_GoBack"/>
       <w:bookmarkEnd w:id="0"/>
@@ -1954,25 +2000,7 @@
           <w:sz w:val="28"/>
           <w:szCs w:val="28"/>
         </w:rPr>
-        <w:t xml:space="preserve">2 </w:t>
-      </w:r>
-      <w:proofErr w:type="gramStart"/>
-      <w:r>
-        <w:rPr>
-          <w:rFonts w:ascii="Times New Roman" w:hAnsi="Times New Roman" w:cs="Times New Roman"/>
-          <w:sz w:val="28"/>
-          <w:szCs w:val="28"/>
-        </w:rPr>
-        <w:t>is</w:t>
-      </w:r>
-      <w:proofErr w:type="gramEnd"/>
-      <w:r>
-        <w:rPr>
-          <w:rFonts w:ascii="Times New Roman" w:hAnsi="Times New Roman" w:cs="Times New Roman"/>
-          <w:sz w:val="28"/>
-          <w:szCs w:val="28"/>
-        </w:rPr>
-        <w:t xml:space="preserve"> the index finger.</w:t>
+        <w:t>2 is the index finger.</w:t>
       </w:r>
       <w:r>
         <w:rPr>

</xml_diff>

<commit_message>
Manual verification for example 2 in problem 3
</commit_message>
<xml_diff>
--- a/ProblemSolving/Dufrane_Loubna_ProblemSolving.docx
+++ b/ProblemSolving/Dufrane_Loubna_ProblemSolving.docx
@@ -1415,6 +1415,7 @@
         </w:rPr>
         <w:br/>
       </w:r>
+      <w:proofErr w:type="gramStart"/>
       <w:r>
         <w:rPr>
           <w:rFonts w:ascii="Times New Roman" w:hAnsi="Times New Roman" w:cs="Times New Roman"/>
@@ -1422,7 +1423,17 @@
           <w:sz w:val="28"/>
           <w:szCs w:val="28"/>
         </w:rPr>
-        <w:t>n / 8 = R1</w:t>
+        <w:t>n</w:t>
+      </w:r>
+      <w:proofErr w:type="gramEnd"/>
+      <w:r>
+        <w:rPr>
+          <w:rFonts w:ascii="Times New Roman" w:hAnsi="Times New Roman" w:cs="Times New Roman"/>
+          <w:color w:val="0000FF"/>
+          <w:sz w:val="28"/>
+          <w:szCs w:val="28"/>
+        </w:rPr>
+        <w:t xml:space="preserve"> / 8 = R1</w:t>
       </w:r>
     </w:p>
     <w:p>
@@ -1673,7 +1684,25 @@
           <w:sz w:val="28"/>
           <w:szCs w:val="28"/>
         </w:rPr>
-        <w:t>7.125 is not a multiple of 8 so it is not the index finger.</w:t>
+        <w:t xml:space="preserve">7.125 </w:t>
+      </w:r>
+      <w:proofErr w:type="gramStart"/>
+      <w:r>
+        <w:rPr>
+          <w:rFonts w:ascii="Times New Roman" w:hAnsi="Times New Roman" w:cs="Times New Roman"/>
+          <w:sz w:val="28"/>
+          <w:szCs w:val="28"/>
+        </w:rPr>
+        <w:t>is</w:t>
+      </w:r>
+      <w:proofErr w:type="gramEnd"/>
+      <w:r>
+        <w:rPr>
+          <w:rFonts w:ascii="Times New Roman" w:hAnsi="Times New Roman" w:cs="Times New Roman"/>
+          <w:sz w:val="28"/>
+          <w:szCs w:val="28"/>
+        </w:rPr>
+        <w:t xml:space="preserve"> not a multiple of 8 so it is not the index finger.</w:t>
       </w:r>
     </w:p>
     <w:p>
@@ -1793,79 +1822,23 @@
         </w:rPr>
         <w:t>7</w:t>
       </w:r>
-    </w:p>
-    <w:p>
-      <w:pPr>
-        <w:spacing w:line="360" w:lineRule="auto"/>
-        <w:ind w:left="1080"/>
-        <w:rPr>
-          <w:rFonts w:ascii="Times New Roman" w:hAnsi="Times New Roman" w:cs="Times New Roman"/>
-          <w:sz w:val="28"/>
-          <w:szCs w:val="28"/>
-        </w:rPr>
-      </w:pPr>
-      <w:r>
-        <w:rPr>
-          <w:rFonts w:ascii="Times New Roman" w:hAnsi="Times New Roman" w:cs="Times New Roman"/>
-          <w:sz w:val="28"/>
-          <w:szCs w:val="28"/>
-        </w:rPr>
-        <w:t xml:space="preserve">27/8 = </w:t>
-      </w:r>
-      <w:r>
-        <w:rPr>
-          <w:rFonts w:ascii="Times New Roman" w:hAnsi="Times New Roman" w:cs="Times New Roman"/>
-          <w:sz w:val="28"/>
-          <w:szCs w:val="28"/>
-        </w:rPr>
-        <w:t>3.375</w:t>
-      </w:r>
-    </w:p>
-    <w:p>
-      <w:pPr>
-        <w:spacing w:line="360" w:lineRule="auto"/>
-        <w:ind w:left="1080"/>
-        <w:rPr>
-          <w:rFonts w:ascii="Times New Roman" w:hAnsi="Times New Roman" w:cs="Times New Roman"/>
-          <w:sz w:val="28"/>
-          <w:szCs w:val="28"/>
-        </w:rPr>
-      </w:pPr>
-      <w:r>
-        <w:rPr>
-          <w:rFonts w:ascii="Times New Roman" w:hAnsi="Times New Roman" w:cs="Times New Roman"/>
-          <w:sz w:val="28"/>
-          <w:szCs w:val="28"/>
-        </w:rPr>
-        <w:t>8 * 3 = 24</w:t>
-      </w:r>
-    </w:p>
-    <w:p>
-      <w:pPr>
-        <w:spacing w:line="360" w:lineRule="auto"/>
-        <w:ind w:left="1080"/>
-        <w:rPr>
-          <w:rFonts w:ascii="Times New Roman" w:hAnsi="Times New Roman" w:cs="Times New Roman"/>
-          <w:sz w:val="28"/>
-          <w:szCs w:val="28"/>
-        </w:rPr>
-      </w:pPr>
-      <w:r>
-        <w:rPr>
-          <w:rFonts w:ascii="Times New Roman" w:hAnsi="Times New Roman" w:cs="Times New Roman"/>
-          <w:sz w:val="28"/>
-          <w:szCs w:val="28"/>
-        </w:rPr>
-        <w:t>27 -24 = 3</w:t>
-      </w:r>
-      <w:r>
-        <w:rPr>
-          <w:rFonts w:ascii="Times New Roman" w:hAnsi="Times New Roman" w:cs="Times New Roman"/>
-          <w:sz w:val="28"/>
-          <w:szCs w:val="28"/>
-        </w:rPr>
-        <w:br/>
-        <w:t>Lands on middle finger.</w:t>
+      <w:r>
+        <w:rPr>
+          <w:rFonts w:ascii="Times New Roman" w:hAnsi="Times New Roman" w:cs="Times New Roman"/>
+          <w:b/>
+          <w:sz w:val="28"/>
+          <w:szCs w:val="28"/>
+        </w:rPr>
+        <w:t xml:space="preserve"> and manual </w:t>
+      </w:r>
+      <w:r>
+        <w:rPr>
+          <w:rFonts w:ascii="Times New Roman" w:hAnsi="Times New Roman" w:cs="Times New Roman"/>
+          <w:b/>
+          <w:sz w:val="28"/>
+          <w:szCs w:val="28"/>
+        </w:rPr>
+        <w:t>verification</w:t>
       </w:r>
       <w:bookmarkStart w:id="0" w:name="_GoBack"/>
       <w:bookmarkEnd w:id="0"/>
@@ -1873,6 +1846,132 @@
     <w:p>
       <w:pPr>
         <w:spacing w:line="360" w:lineRule="auto"/>
+        <w:ind w:left="1080"/>
+        <w:rPr>
+          <w:rFonts w:ascii="Times New Roman" w:hAnsi="Times New Roman" w:cs="Times New Roman"/>
+          <w:sz w:val="28"/>
+          <w:szCs w:val="28"/>
+        </w:rPr>
+      </w:pPr>
+      <w:r>
+        <w:rPr>
+          <w:rFonts w:ascii="Times New Roman" w:hAnsi="Times New Roman" w:cs="Times New Roman"/>
+          <w:sz w:val="28"/>
+          <w:szCs w:val="28"/>
+        </w:rPr>
+        <w:t xml:space="preserve">27/8 = </w:t>
+      </w:r>
+      <w:r>
+        <w:rPr>
+          <w:rFonts w:ascii="Times New Roman" w:hAnsi="Times New Roman" w:cs="Times New Roman"/>
+          <w:sz w:val="28"/>
+          <w:szCs w:val="28"/>
+        </w:rPr>
+        <w:t>3.375</w:t>
+      </w:r>
+    </w:p>
+    <w:p>
+      <w:pPr>
+        <w:spacing w:line="360" w:lineRule="auto"/>
+        <w:ind w:left="1080"/>
+        <w:rPr>
+          <w:rFonts w:ascii="Times New Roman" w:hAnsi="Times New Roman" w:cs="Times New Roman"/>
+          <w:sz w:val="28"/>
+          <w:szCs w:val="28"/>
+        </w:rPr>
+      </w:pPr>
+      <w:r>
+        <w:rPr>
+          <w:rFonts w:ascii="Times New Roman" w:hAnsi="Times New Roman" w:cs="Times New Roman"/>
+          <w:sz w:val="28"/>
+          <w:szCs w:val="28"/>
+        </w:rPr>
+        <w:t>8 * 3 = 24</w:t>
+      </w:r>
+    </w:p>
+    <w:p>
+      <w:pPr>
+        <w:spacing w:line="360" w:lineRule="auto"/>
+        <w:ind w:left="1080"/>
+        <w:rPr>
+          <w:rFonts w:ascii="Times New Roman" w:hAnsi="Times New Roman" w:cs="Times New Roman"/>
+          <w:sz w:val="28"/>
+          <w:szCs w:val="28"/>
+        </w:rPr>
+      </w:pPr>
+      <w:r>
+        <w:rPr>
+          <w:rFonts w:ascii="Times New Roman" w:hAnsi="Times New Roman" w:cs="Times New Roman"/>
+          <w:sz w:val="28"/>
+          <w:szCs w:val="28"/>
+        </w:rPr>
+        <w:t>27 -24 = 3</w:t>
+      </w:r>
+      <w:r>
+        <w:rPr>
+          <w:rFonts w:ascii="Times New Roman" w:hAnsi="Times New Roman" w:cs="Times New Roman"/>
+          <w:sz w:val="28"/>
+          <w:szCs w:val="28"/>
+        </w:rPr>
+        <w:br/>
+      </w:r>
+      <w:r>
+        <w:rPr>
+          <w:rFonts w:ascii="Times New Roman" w:hAnsi="Times New Roman" w:cs="Times New Roman"/>
+          <w:sz w:val="28"/>
+          <w:szCs w:val="28"/>
+        </w:rPr>
+        <w:t>Number lands</w:t>
+      </w:r>
+      <w:r>
+        <w:rPr>
+          <w:rFonts w:ascii="Times New Roman" w:hAnsi="Times New Roman" w:cs="Times New Roman"/>
+          <w:sz w:val="28"/>
+          <w:szCs w:val="28"/>
+        </w:rPr>
+        <w:t xml:space="preserve"> on</w:t>
+      </w:r>
+      <w:r>
+        <w:rPr>
+          <w:rFonts w:ascii="Times New Roman" w:hAnsi="Times New Roman" w:cs="Times New Roman"/>
+          <w:sz w:val="28"/>
+          <w:szCs w:val="28"/>
+        </w:rPr>
+        <w:t xml:space="preserve"> the</w:t>
+      </w:r>
+      <w:r>
+        <w:rPr>
+          <w:rFonts w:ascii="Times New Roman" w:hAnsi="Times New Roman" w:cs="Times New Roman"/>
+          <w:sz w:val="28"/>
+          <w:szCs w:val="28"/>
+        </w:rPr>
+        <w:t xml:space="preserve"> middle finger.</w:t>
+      </w:r>
+    </w:p>
+    <w:p>
+      <w:pPr>
+        <w:spacing w:line="360" w:lineRule="auto"/>
+        <w:ind w:left="1080"/>
+        <w:rPr>
+          <w:rFonts w:ascii="Times New Roman" w:hAnsi="Times New Roman" w:cs="Times New Roman"/>
+          <w:b/>
+          <w:sz w:val="28"/>
+          <w:szCs w:val="28"/>
+        </w:rPr>
+      </w:pPr>
+      <w:r>
+        <w:rPr>
+          <w:rFonts w:ascii="Times New Roman" w:hAnsi="Times New Roman" w:cs="Times New Roman"/>
+          <w:b/>
+          <w:sz w:val="28"/>
+          <w:szCs w:val="28"/>
+        </w:rPr>
+        <w:t>Manual counting verification completed, number 27 indeed falls on the middle finger.</w:t>
+      </w:r>
+    </w:p>
+    <w:p>
+      <w:pPr>
+        <w:spacing w:line="360" w:lineRule="auto"/>
         <w:rPr>
           <w:rFonts w:ascii="Times New Roman" w:hAnsi="Times New Roman" w:cs="Times New Roman"/>
           <w:sz w:val="28"/>
@@ -2000,7 +2099,25 @@
           <w:sz w:val="28"/>
           <w:szCs w:val="28"/>
         </w:rPr>
-        <w:t>2 is the index finger.</w:t>
+        <w:t xml:space="preserve">2 </w:t>
+      </w:r>
+      <w:proofErr w:type="gramStart"/>
+      <w:r>
+        <w:rPr>
+          <w:rFonts w:ascii="Times New Roman" w:hAnsi="Times New Roman" w:cs="Times New Roman"/>
+          <w:sz w:val="28"/>
+          <w:szCs w:val="28"/>
+        </w:rPr>
+        <w:t>is</w:t>
+      </w:r>
+      <w:proofErr w:type="gramEnd"/>
+      <w:r>
+        <w:rPr>
+          <w:rFonts w:ascii="Times New Roman" w:hAnsi="Times New Roman" w:cs="Times New Roman"/>
+          <w:sz w:val="28"/>
+          <w:szCs w:val="28"/>
+        </w:rPr>
+        <w:t xml:space="preserve"> the index finger.</w:t>
       </w:r>
       <w:r>
         <w:rPr>

</xml_diff>

<commit_message>
Made changes to solution in problem 2
</commit_message>
<xml_diff>
--- a/ProblemSolving/Dufrane_Loubna_ProblemSolving.docx
+++ b/ProblemSolving/Dufrane_Loubna_ProblemSolving.docx
@@ -35,7 +35,23 @@
           <w:sz w:val="28"/>
           <w:szCs w:val="28"/>
         </w:rPr>
-        <w:t>Friday November 29 2013</w:t>
+        <w:t xml:space="preserve">Friday November </w:t>
+      </w:r>
+      <w:r>
+        <w:rPr>
+          <w:rFonts w:ascii="Times New Roman" w:eastAsia="Times New Roman" w:hAnsi="Times New Roman" w:cs="Times New Roman"/>
+          <w:sz w:val="28"/>
+          <w:szCs w:val="28"/>
+        </w:rPr>
+        <w:t>30</w:t>
+      </w:r>
+      <w:r>
+        <w:rPr>
+          <w:rFonts w:ascii="Times New Roman" w:eastAsia="Times New Roman" w:hAnsi="Times New Roman" w:cs="Times New Roman"/>
+          <w:sz w:val="28"/>
+          <w:szCs w:val="28"/>
+        </w:rPr>
+        <w:t xml:space="preserve"> 2013</w:t>
       </w:r>
     </w:p>
     <w:p>
@@ -224,6 +240,14 @@
         </w:rPr>
         <w:t>. The goal is to transport all of them over without losing any of them.</w:t>
       </w:r>
+      <w:r>
+        <w:rPr>
+          <w:rFonts w:ascii="Times New Roman" w:hAnsi="Times New Roman" w:cs="Times New Roman"/>
+          <w:sz w:val="28"/>
+          <w:szCs w:val="28"/>
+        </w:rPr>
+        <w:br/>
+      </w:r>
     </w:p>
     <w:p>
       <w:pPr>
@@ -263,6 +287,14 @@
         </w:rPr>
         <w:t>. The sub-goals are to take the cat to the other side of the river, to take the parrot to the other side of the river without eating the bag of seeds or being eaten by the cat, and to take the bag of seeds across without being eaten by the parrot.</w:t>
       </w:r>
+      <w:r>
+        <w:rPr>
+          <w:rFonts w:ascii="Times New Roman" w:hAnsi="Times New Roman" w:cs="Times New Roman"/>
+          <w:sz w:val="28"/>
+          <w:szCs w:val="28"/>
+        </w:rPr>
+        <w:br/>
+      </w:r>
     </w:p>
     <w:p>
       <w:pPr>
@@ -294,6 +326,14 @@
         </w:rPr>
         <w:t xml:space="preserve"> Another solution would be the same exact scenario but taking the bag of seeds instead of the cat, and then get bring back the parrot, leave it and bring back the cat, then go back for the parrot.</w:t>
       </w:r>
+      <w:r>
+        <w:rPr>
+          <w:rFonts w:ascii="Times New Roman" w:hAnsi="Times New Roman" w:cs="Times New Roman"/>
+          <w:sz w:val="28"/>
+          <w:szCs w:val="28"/>
+        </w:rPr>
+        <w:br/>
+      </w:r>
     </w:p>
     <w:p>
       <w:pPr>
@@ -317,6 +357,14 @@
         </w:rPr>
         <w:t>These solutions all meet the goals, and work in all cases.</w:t>
       </w:r>
+      <w:r>
+        <w:rPr>
+          <w:rFonts w:ascii="Times New Roman" w:hAnsi="Times New Roman" w:cs="Times New Roman"/>
+          <w:sz w:val="28"/>
+          <w:szCs w:val="28"/>
+        </w:rPr>
+        <w:br/>
+      </w:r>
     </w:p>
     <w:p>
       <w:pPr>
@@ -629,7 +677,49 @@
           <w:szCs w:val="28"/>
         </w:rPr>
         <w:br/>
-        <w:t>To get a matching pair of each color, we look at the number of socks that are in the drawer for each color. If you select 10 socks, they may all be black socks, if you select 12 socks you might get 5 pairs or black socks and 1 pair of white, if you select 16, you may get 5 pairs of black socks and 2 pairs of brown socks. The only way to get a pair of each color, is to select at least 18 socks, you may a maximum of 5 pairs of black socks, and 3 pairs of brown socks, the other pair will have to be white, and that will give you a matching pair of each color.</w:t>
+        <w:t>To get a matching pair of each color, we look at the number of socks that are in the drawer for each color. If you select 10 socks, they may all be black socks, if you select 12 socks you might get 5 pairs or black socks and 1 pair of white, if you select 16, you may get 5 pairs of black socks and 2 pairs of brown socks. The only way to get a pair of each color, is to sel</w:t>
+      </w:r>
+      <w:r>
+        <w:rPr>
+          <w:rFonts w:ascii="Times New Roman" w:hAnsi="Times New Roman" w:cs="Times New Roman"/>
+          <w:sz w:val="28"/>
+          <w:szCs w:val="28"/>
+        </w:rPr>
+        <w:t>ect at least 18 socks, you may get the</w:t>
+      </w:r>
+      <w:r>
+        <w:rPr>
+          <w:rFonts w:ascii="Times New Roman" w:hAnsi="Times New Roman" w:cs="Times New Roman"/>
+          <w:sz w:val="28"/>
+          <w:szCs w:val="28"/>
+        </w:rPr>
+        <w:t xml:space="preserve"> maximum of 5 pairs of black socks, and 3 pairs of brown socks, the other pair will have to be white, and that </w:t>
+      </w:r>
+      <w:r>
+        <w:rPr>
+          <w:rFonts w:ascii="Times New Roman" w:hAnsi="Times New Roman" w:cs="Times New Roman"/>
+          <w:sz w:val="28"/>
+          <w:szCs w:val="28"/>
+        </w:rPr>
+        <w:t>is the only way to guara</w:t>
+      </w:r>
+      <w:bookmarkStart w:id="0" w:name="_GoBack"/>
+      <w:bookmarkEnd w:id="0"/>
+      <w:r>
+        <w:rPr>
+          <w:rFonts w:ascii="Times New Roman" w:hAnsi="Times New Roman" w:cs="Times New Roman"/>
+          <w:sz w:val="28"/>
+          <w:szCs w:val="28"/>
+        </w:rPr>
+        <w:t xml:space="preserve">ntee </w:t>
+      </w:r>
+      <w:r>
+        <w:rPr>
+          <w:rFonts w:ascii="Times New Roman" w:hAnsi="Times New Roman" w:cs="Times New Roman"/>
+          <w:sz w:val="28"/>
+          <w:szCs w:val="28"/>
+        </w:rPr>
+        <w:t>a matching pair of each color.</w:t>
       </w:r>
     </w:p>
     <w:p>
@@ -1840,8 +1930,6 @@
         </w:rPr>
         <w:t>verification</w:t>
       </w:r>
-      <w:bookmarkStart w:id="0" w:name="_GoBack"/>
-      <w:bookmarkEnd w:id="0"/>
     </w:p>
     <w:p>
       <w:pPr>

</xml_diff>

<commit_message>
Changes to defining problem 1
</commit_message>
<xml_diff>
--- a/ProblemSolving/Dufrane_Loubna_ProblemSolving.docx
+++ b/ProblemSolving/Dufrane_Loubna_ProblemSolving.docx
@@ -158,7 +158,23 @@
           <w:sz w:val="28"/>
           <w:szCs w:val="28"/>
         </w:rPr>
-        <w:t xml:space="preserve">The problem is that the man needs to get the cat, parrot and the bag of seed across to the other side of the river on his boat; however, his boat will only allow him to take one at a time. He’s afraid that if he leaves the cat with the </w:t>
+        <w:t>The problem is that the man needs to get the cat, parrot and the bag of seed across to the other side of the river on his boat; however, his boat will only allow him to take one at a time. He</w:t>
+      </w:r>
+      <w:r>
+        <w:rPr>
+          <w:rFonts w:ascii="Times New Roman" w:hAnsi="Times New Roman" w:cs="Times New Roman"/>
+          <w:sz w:val="28"/>
+          <w:szCs w:val="28"/>
+        </w:rPr>
+        <w:t xml:space="preserve"> is</w:t>
+      </w:r>
+      <w:r>
+        <w:rPr>
+          <w:rFonts w:ascii="Times New Roman" w:hAnsi="Times New Roman" w:cs="Times New Roman"/>
+          <w:sz w:val="28"/>
+          <w:szCs w:val="28"/>
+        </w:rPr>
+        <w:t xml:space="preserve"> afraid that if he leaves the cat with the </w:t>
       </w:r>
       <w:r>
         <w:rPr>
@@ -230,7 +246,39 @@
           <w:sz w:val="28"/>
           <w:szCs w:val="28"/>
         </w:rPr>
-        <w:t xml:space="preserve"> will eat the bag of seeds. He also has to avoid this problem at the other side of the river when he transports them over</w:t>
+        <w:t xml:space="preserve"> will eat the bag of seeds. </w:t>
+      </w:r>
+      <w:r>
+        <w:rPr>
+          <w:rFonts w:ascii="Times New Roman" w:hAnsi="Times New Roman" w:cs="Times New Roman"/>
+          <w:sz w:val="28"/>
+          <w:szCs w:val="28"/>
+        </w:rPr>
+        <w:t>What may not be immediately visible is that h</w:t>
+      </w:r>
+      <w:r>
+        <w:rPr>
+          <w:rFonts w:ascii="Times New Roman" w:hAnsi="Times New Roman" w:cs="Times New Roman"/>
+          <w:sz w:val="28"/>
+          <w:szCs w:val="28"/>
+        </w:rPr>
+        <w:t xml:space="preserve">e also has to avoid this problem </w:t>
+      </w:r>
+      <w:r>
+        <w:rPr>
+          <w:rFonts w:ascii="Times New Roman" w:hAnsi="Times New Roman" w:cs="Times New Roman"/>
+          <w:sz w:val="28"/>
+          <w:szCs w:val="28"/>
+        </w:rPr>
+        <w:t xml:space="preserve">on </w:t>
+      </w:r>
+      <w:r>
+        <w:rPr>
+          <w:rFonts w:ascii="Times New Roman" w:hAnsi="Times New Roman" w:cs="Times New Roman"/>
+          <w:sz w:val="28"/>
+          <w:szCs w:val="28"/>
+        </w:rPr>
+        <w:t>the other side of the river when he transports them over</w:t>
       </w:r>
       <w:r>
         <w:rPr>
@@ -269,7 +317,39 @@
           <w:sz w:val="28"/>
           <w:szCs w:val="28"/>
         </w:rPr>
-        <w:t xml:space="preserve">The constraints are only one item can be taken on the boat at a time, the parrot cannot be left with the bag of seeds, and the cat cannot be left with the </w:t>
+        <w:t xml:space="preserve">The constraints are only one </w:t>
+      </w:r>
+      <w:r>
+        <w:rPr>
+          <w:rFonts w:ascii="Times New Roman" w:hAnsi="Times New Roman" w:cs="Times New Roman"/>
+          <w:sz w:val="28"/>
+          <w:szCs w:val="28"/>
+        </w:rPr>
+        <w:t xml:space="preserve">of the </w:t>
+      </w:r>
+      <w:r>
+        <w:rPr>
+          <w:rFonts w:ascii="Times New Roman" w:hAnsi="Times New Roman" w:cs="Times New Roman"/>
+          <w:sz w:val="28"/>
+          <w:szCs w:val="28"/>
+        </w:rPr>
+        <w:t>item</w:t>
+      </w:r>
+      <w:r>
+        <w:rPr>
+          <w:rFonts w:ascii="Times New Roman" w:hAnsi="Times New Roman" w:cs="Times New Roman"/>
+          <w:sz w:val="28"/>
+          <w:szCs w:val="28"/>
+        </w:rPr>
+        <w:t>s and the man</w:t>
+      </w:r>
+      <w:r>
+        <w:rPr>
+          <w:rFonts w:ascii="Times New Roman" w:hAnsi="Times New Roman" w:cs="Times New Roman"/>
+          <w:sz w:val="28"/>
+          <w:szCs w:val="28"/>
+        </w:rPr>
+        <w:t xml:space="preserve"> can be on the boat at a time, the parrot cannot be left with the bag of seeds, and the cat cannot be left with the </w:t>
       </w:r>
       <w:r>
         <w:rPr>
@@ -285,7 +365,23 @@
           <w:sz w:val="28"/>
           <w:szCs w:val="28"/>
         </w:rPr>
-        <w:t>. The sub-goals are to take the cat to the other side of the river, to take the parrot to the other side of the river without eating the bag of seeds or being eaten by the cat, and to take the bag of seeds across without being eaten by the parrot.</w:t>
+        <w:t xml:space="preserve">. </w:t>
+      </w:r>
+      <w:r>
+        <w:rPr>
+          <w:rFonts w:ascii="Times New Roman" w:hAnsi="Times New Roman" w:cs="Times New Roman"/>
+          <w:sz w:val="28"/>
+          <w:szCs w:val="28"/>
+        </w:rPr>
+        <w:br/>
+      </w:r>
+      <w:r>
+        <w:rPr>
+          <w:rFonts w:ascii="Times New Roman" w:hAnsi="Times New Roman" w:cs="Times New Roman"/>
+          <w:sz w:val="28"/>
+          <w:szCs w:val="28"/>
+        </w:rPr>
+        <w:t>The sub-goals are to take the cat to the other side of the river, to take the parrot to the other side of the river without eating the bag of seeds or being eaten by the cat, and to take the bag of seeds across without being eaten by the parrot.</w:t>
       </w:r>
       <w:r>
         <w:rPr>
@@ -388,6 +484,8 @@
         </w:rPr>
         <w:t>The solution is for the man to take the parrot across the river on the boat first. This will keep the bird safe from the cat, and the bag of seeds safe from the bird. He will need to go back to the other side and get the cat, bring it across the river. To keep the parrot safe from the cat, he will need to bring the parrot back to the other side of the river, leave it there, and get the bag of seeds and bring it across the river. This will leave the cat with the bag of seeds. Then he can go back and get the parrot across the river again, and he will have all three across the river safe and sound.</w:t>
       </w:r>
+      <w:bookmarkStart w:id="0" w:name="_GoBack"/>
+      <w:bookmarkEnd w:id="0"/>
     </w:p>
     <w:p>
       <w:pPr>
@@ -701,17 +799,7 @@
           <w:sz w:val="28"/>
           <w:szCs w:val="28"/>
         </w:rPr>
-        <w:t>is the only way to guara</w:t>
-      </w:r>
-      <w:bookmarkStart w:id="0" w:name="_GoBack"/>
-      <w:bookmarkEnd w:id="0"/>
-      <w:r>
-        <w:rPr>
-          <w:rFonts w:ascii="Times New Roman" w:hAnsi="Times New Roman" w:cs="Times New Roman"/>
-          <w:sz w:val="28"/>
-          <w:szCs w:val="28"/>
-        </w:rPr>
-        <w:t xml:space="preserve">ntee </w:t>
+        <w:t xml:space="preserve">is the only way to guarantee </w:t>
       </w:r>
       <w:r>
         <w:rPr>

</xml_diff>